<commit_message>
Updated datasheets for OAK-D-PRO and OAK-D-PRO-POE
</commit_message>
<xml_diff>
--- a/DM9098_OAK-D-Pro/Datasheet/OAK-D-Pro_Datasheet.docx
+++ b/DM9098_OAK-D-Pro/Datasheet/OAK-D-Pro_Datasheet.docx
@@ -62,7 +62,7 @@
       </w:pPr>
       <w:bookmarkStart w:id="0" w:name="_Toc520996042"/>
       <w:bookmarkStart w:id="1" w:name="_Toc520996222"/>
-      <w:bookmarkStart w:id="2" w:name="_Toc94013686"/>
+      <w:bookmarkStart w:id="2" w:name="_Toc94114965"/>
       <w:r>
         <w:t>Features</w:t>
       </w:r>
@@ -100,13 +100,23 @@
           <w:szCs w:val="22"/>
         </w:rPr>
       </w:pPr>
+      <w:proofErr w:type="spellStart"/>
       <w:r>
         <w:rPr>
           <w:rFonts w:ascii="Arial" w:eastAsia="Arial" w:hAnsi="Arial"/>
           <w:sz w:val="22"/>
           <w:szCs w:val="22"/>
         </w:rPr>
-        <w:t>Movidius Myriad X VPU</w:t>
+        <w:t>Movidius</w:t>
+      </w:r>
+      <w:proofErr w:type="spellEnd"/>
+      <w:r>
+        <w:rPr>
+          <w:rFonts w:ascii="Arial" w:eastAsia="Arial" w:hAnsi="Arial"/>
+          <w:sz w:val="22"/>
+          <w:szCs w:val="22"/>
+        </w:rPr>
+        <w:t xml:space="preserve"> Myriad X VPU</w:t>
       </w:r>
     </w:p>
     <w:p>
@@ -160,15 +170,16 @@
           <w:sz w:val="22"/>
           <w:szCs w:val="22"/>
         </w:rPr>
-        <w:t>32Kb I2C EE</w:t>
-      </w:r>
+        <w:t xml:space="preserve">32Kb I2C </w:t>
+      </w:r>
+      <w:proofErr w:type="spellStart"/>
       <w:r>
         <w:rPr>
           <w:rFonts w:ascii="Arial" w:eastAsia="Arial" w:hAnsi="Arial"/>
           <w:sz w:val="22"/>
           <w:szCs w:val="22"/>
         </w:rPr>
-        <w:t>Pro</w:t>
+        <w:t>EE</w:t>
       </w:r>
       <w:r>
         <w:rPr>
@@ -176,8 +187,17 @@
           <w:sz w:val="22"/>
           <w:szCs w:val="22"/>
         </w:rPr>
+        <w:t>Pro</w:t>
+      </w:r>
+      <w:r>
+        <w:rPr>
+          <w:rFonts w:ascii="Arial" w:eastAsia="Arial" w:hAnsi="Arial"/>
+          <w:sz w:val="22"/>
+          <w:szCs w:val="22"/>
+        </w:rPr>
         <w:t>M</w:t>
       </w:r>
+      <w:proofErr w:type="spellEnd"/>
     </w:p>
     <w:p>
       <w:pPr>
@@ -399,7 +419,35 @@
           <w:sz w:val="22"/>
           <w:szCs w:val="22"/>
         </w:rPr>
-        <w:t xml:space="preserve"> (Belago 1.1)</w:t>
+        <w:t xml:space="preserve"> (</w:t>
+      </w:r>
+      <w:proofErr w:type="spellStart"/>
+      <w:r>
+        <w:rPr>
+          <w:rFonts w:ascii="Arial" w:eastAsia="Arial" w:hAnsi="Arial"/>
+          <w:sz w:val="22"/>
+          <w:szCs w:val="22"/>
+        </w:rPr>
+        <w:t>Belag</w:t>
+      </w:r>
+      <w:bookmarkStart w:id="3" w:name="_GoBack"/>
+      <w:bookmarkEnd w:id="3"/>
+      <w:r>
+        <w:rPr>
+          <w:rFonts w:ascii="Arial" w:eastAsia="Arial" w:hAnsi="Arial"/>
+          <w:sz w:val="22"/>
+          <w:szCs w:val="22"/>
+        </w:rPr>
+        <w:t>o</w:t>
+      </w:r>
+      <w:proofErr w:type="spellEnd"/>
+      <w:r>
+        <w:rPr>
+          <w:rFonts w:ascii="Arial" w:eastAsia="Arial" w:hAnsi="Arial"/>
+          <w:sz w:val="22"/>
+          <w:szCs w:val="22"/>
+        </w:rPr>
+        <w:t xml:space="preserve"> 1.1)</w:t>
       </w:r>
     </w:p>
     <w:p>
@@ -512,13 +560,13 @@
           <w:numId w:val="17"/>
         </w:numPr>
       </w:pPr>
-      <w:bookmarkStart w:id="3" w:name="_Toc94013687"/>
       <w:bookmarkStart w:id="4" w:name="_Toc520996043"/>
       <w:bookmarkStart w:id="5" w:name="_Toc520996223"/>
+      <w:bookmarkStart w:id="6" w:name="_Toc94114966"/>
       <w:r>
         <w:t>Applications</w:t>
       </w:r>
-      <w:bookmarkEnd w:id="3"/>
+      <w:bookmarkEnd w:id="6"/>
     </w:p>
     <w:p>
       <w:pPr>
@@ -668,13 +716,13 @@
           <w:numId w:val="17"/>
         </w:numPr>
       </w:pPr>
-      <w:bookmarkStart w:id="6" w:name="_Toc94013688"/>
+      <w:bookmarkStart w:id="7" w:name="_Toc94114967"/>
       <w:r>
         <w:t>Description</w:t>
       </w:r>
       <w:bookmarkEnd w:id="4"/>
       <w:bookmarkEnd w:id="5"/>
-      <w:bookmarkEnd w:id="6"/>
+      <w:bookmarkEnd w:id="7"/>
     </w:p>
     <w:p>
       <w:pPr>
@@ -698,12 +746,26 @@
         <w:rPr>
           <w:rFonts w:ascii="Arial" w:eastAsia="Arial" w:hAnsi="Arial"/>
         </w:rPr>
-        <w:t xml:space="preserve">The Luxonis </w:t>
-      </w:r>
+        <w:t xml:space="preserve">The </w:t>
+      </w:r>
+      <w:proofErr w:type="spellStart"/>
       <w:r>
         <w:rPr>
           <w:rFonts w:ascii="Arial" w:eastAsia="Arial" w:hAnsi="Arial"/>
         </w:rPr>
+        <w:t>Luxonis</w:t>
+      </w:r>
+      <w:proofErr w:type="spellEnd"/>
+      <w:r>
+        <w:rPr>
+          <w:rFonts w:ascii="Arial" w:eastAsia="Arial" w:hAnsi="Arial"/>
+        </w:rPr>
+        <w:t xml:space="preserve"> </w:t>
+      </w:r>
+      <w:r>
+        <w:rPr>
+          <w:rFonts w:ascii="Arial" w:eastAsia="Arial" w:hAnsi="Arial"/>
+        </w:rPr>
         <w:t>OAK-D Pro</w:t>
       </w:r>
       <w:r>
@@ -722,7 +784,21 @@
         <w:rPr>
           <w:rFonts w:ascii="Arial" w:eastAsia="Arial" w:hAnsi="Arial"/>
         </w:rPr>
-        <w:t xml:space="preserve"> Edge vision system driven by Movidius Myriad X</w:t>
+        <w:t xml:space="preserve"> Edge vision system driven by </w:t>
+      </w:r>
+      <w:proofErr w:type="spellStart"/>
+      <w:r>
+        <w:rPr>
+          <w:rFonts w:ascii="Arial" w:eastAsia="Arial" w:hAnsi="Arial"/>
+        </w:rPr>
+        <w:t>Movidius</w:t>
+      </w:r>
+      <w:proofErr w:type="spellEnd"/>
+      <w:r>
+        <w:rPr>
+          <w:rFonts w:ascii="Arial" w:eastAsia="Arial" w:hAnsi="Arial"/>
+        </w:rPr>
+        <w:t xml:space="preserve"> Myriad X</w:t>
       </w:r>
       <w:r>
         <w:rPr>
@@ -804,13 +880,39 @@
           <w:color w:val="404040"/>
           <w:shd w:val="clear" w:color="auto" w:fill="FCFCFC"/>
         </w:rPr>
-        <w:t xml:space="preserve">has three on-board cameras which implement stereo and RGB vision, piped directly into the DepthAI </w:t>
+        <w:t xml:space="preserve">has three on-board cameras which implement stereo and RGB vision, piped directly into the </w:t>
+      </w:r>
+      <w:proofErr w:type="spellStart"/>
+      <w:proofErr w:type="gramStart"/>
+      <w:r>
+        <w:rPr>
+          <w:rFonts w:ascii="Arial" w:hAnsi="Arial" w:cs="Arial"/>
+          <w:color w:val="404040"/>
+          <w:shd w:val="clear" w:color="auto" w:fill="FCFCFC"/>
+        </w:rPr>
+        <w:t>DepthAI</w:t>
+      </w:r>
+      <w:proofErr w:type="spellEnd"/>
+      <w:r>
+        <w:rPr>
+          <w:rFonts w:ascii="Arial" w:hAnsi="Arial" w:cs="Arial"/>
+          <w:color w:val="404040"/>
+          <w:shd w:val="clear" w:color="auto" w:fill="FCFCFC"/>
+        </w:rPr>
+        <w:t xml:space="preserve"> </w:t>
       </w:r>
       <w:r>
         <w:rPr>
           <w:rFonts w:ascii="Arial" w:eastAsia="Arial" w:hAnsi="Arial"/>
         </w:rPr>
-        <w:t xml:space="preserve"> Myriad X VPU</w:t>
+        <w:t xml:space="preserve"> Myriad</w:t>
+      </w:r>
+      <w:proofErr w:type="gramEnd"/>
+      <w:r>
+        <w:rPr>
+          <w:rFonts w:ascii="Arial" w:eastAsia="Arial" w:hAnsi="Arial"/>
+        </w:rPr>
+        <w:t xml:space="preserve"> X VPU</w:t>
       </w:r>
       <w:r>
         <w:rPr>
@@ -1002,14 +1104,23 @@
                 <w:b/>
                 <w:szCs w:val="32"/>
               </w:rPr>
-              <w:t>SIZE (Wx</w:t>
+              <w:t>SIZE (</w:t>
             </w:r>
+            <w:proofErr w:type="spellStart"/>
             <w:r>
               <w:rPr>
                 <w:rFonts w:ascii="Arial" w:eastAsia="Arial" w:hAnsi="Arial"/>
                 <w:b/>
                 <w:szCs w:val="32"/>
               </w:rPr>
+              <w:t>Wx</w:t>
+            </w:r>
+            <w:r>
+              <w:rPr>
+                <w:rFonts w:ascii="Arial" w:eastAsia="Arial" w:hAnsi="Arial"/>
+                <w:b/>
+                <w:szCs w:val="32"/>
+              </w:rPr>
               <w:t>D</w:t>
             </w:r>
             <w:r>
@@ -1018,7 +1129,16 @@
                 <w:b/>
                 <w:szCs w:val="32"/>
               </w:rPr>
-              <w:t>xH)</w:t>
+              <w:t>xH</w:t>
+            </w:r>
+            <w:proofErr w:type="spellEnd"/>
+            <w:r>
+              <w:rPr>
+                <w:rFonts w:ascii="Arial" w:eastAsia="Arial" w:hAnsi="Arial"/>
+                <w:b/>
+                <w:szCs w:val="32"/>
+              </w:rPr>
+              <w:t>)</w:t>
             </w:r>
           </w:p>
         </w:tc>
@@ -1099,16 +1219,16 @@
       <w:pPr>
         <w:pStyle w:val="Heading1"/>
       </w:pPr>
-      <w:bookmarkStart w:id="7" w:name="_Toc520996044"/>
-      <w:bookmarkStart w:id="8" w:name="_Toc520996224"/>
+      <w:bookmarkStart w:id="8" w:name="_Toc520996044"/>
+      <w:bookmarkStart w:id="9" w:name="_Toc520996224"/>
     </w:p>
     <w:p>
       <w:pPr>
         <w:pStyle w:val="Heading1"/>
       </w:pPr>
     </w:p>
-    <w:bookmarkEnd w:id="7"/>
     <w:bookmarkEnd w:id="8"/>
+    <w:bookmarkEnd w:id="9"/>
     <w:p>
       <w:pPr>
         <w:spacing w:line="80" w:lineRule="exact"/>
@@ -1189,7 +1309,7 @@
               </wp:anchor>
             </w:drawing>
           </mc:Choice>
-          <mc:Fallback xmlns:w16se="http://schemas.microsoft.com/office/word/2015/wordml/symex" xmlns:w16="http://schemas.microsoft.com/office/word/2018/wordml" xmlns:w16cid="http://schemas.microsoft.com/office/word/2016/wordml/cid" xmlns:w16cex="http://schemas.microsoft.com/office/word/2018/wordml/cex" xmlns:w15="http://schemas.microsoft.com/office/word/2012/wordml" xmlns:am3d="http://schemas.microsoft.com/office/drawing/2017/model3d" xmlns:aink="http://schemas.microsoft.com/office/drawing/2016/ink" xmlns:cx8="http://schemas.microsoft.com/office/drawing/2016/5/14/chartex" xmlns:cx7="http://schemas.microsoft.com/office/drawing/2016/5/13/chartex" xmlns:cx6="http://schemas.microsoft.com/office/drawing/2016/5/12/chartex" xmlns:cx5="http://schemas.microsoft.com/office/drawing/2016/5/11/chartex" xmlns:cx4="http://schemas.microsoft.com/office/drawing/2016/5/10/chartex" xmlns:cx3="http://schemas.microsoft.com/office/drawing/2016/5/9/chartex" xmlns:cx2="http://schemas.microsoft.com/office/drawing/2015/10/21/chartex" xmlns:cx1="http://schemas.microsoft.com/office/drawing/2015/9/8/chartex" xmlns:cx="http://schemas.microsoft.com/office/drawing/2014/chartex">
+          <mc:Fallback xmlns:cx="http://schemas.microsoft.com/office/drawing/2014/chartex" xmlns:cx1="http://schemas.microsoft.com/office/drawing/2015/9/8/chartex" xmlns:cx2="http://schemas.microsoft.com/office/drawing/2015/10/21/chartex" xmlns:cx3="http://schemas.microsoft.com/office/drawing/2016/5/9/chartex" xmlns:cx4="http://schemas.microsoft.com/office/drawing/2016/5/10/chartex" xmlns:cx5="http://schemas.microsoft.com/office/drawing/2016/5/11/chartex" xmlns:cx6="http://schemas.microsoft.com/office/drawing/2016/5/12/chartex" xmlns:cx7="http://schemas.microsoft.com/office/drawing/2016/5/13/chartex" xmlns:cx8="http://schemas.microsoft.com/office/drawing/2016/5/14/chartex" xmlns:aink="http://schemas.microsoft.com/office/drawing/2016/ink" xmlns:am3d="http://schemas.microsoft.com/office/drawing/2017/model3d" xmlns:w15="http://schemas.microsoft.com/office/word/2012/wordml" xmlns:w16cex="http://schemas.microsoft.com/office/word/2018/wordml/cex" xmlns:w16cid="http://schemas.microsoft.com/office/word/2016/wordml/cid" xmlns:w16="http://schemas.microsoft.com/office/word/2018/wordml" xmlns:w16se="http://schemas.microsoft.com/office/word/2015/wordml/symex">
             <w:pict>
               <v:rect w14:anchorId="56485B87" id="Rectangle 68" o:spid="_x0000_s1026" style="position:absolute;margin-left:-.35pt;margin-top:-.55pt;width:.95pt;height:1pt;z-index:-251657216;visibility:visible;mso-wrap-style:square;mso-width-percent:0;mso-height-percent:0;mso-wrap-distance-left:9pt;mso-wrap-distance-top:0;mso-wrap-distance-right:9pt;mso-wrap-distance-bottom:0;mso-position-horizontal:absolute;mso-position-horizontal-relative:text;mso-position-vertical:absolute;mso-position-vertical-relative:text;mso-width-percent:0;mso-height-percent:0;mso-width-relative:page;mso-height-relative:page;v-text-anchor:top" o:gfxdata="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" o:allowincell="f" fillcolor="black" strokecolor="white"/>
             </w:pict>
@@ -1261,7 +1381,7 @@
               </wp:anchor>
             </w:drawing>
           </mc:Choice>
-          <mc:Fallback xmlns:w16se="http://schemas.microsoft.com/office/word/2015/wordml/symex" xmlns:w16="http://schemas.microsoft.com/office/word/2018/wordml" xmlns:w16cid="http://schemas.microsoft.com/office/word/2016/wordml/cid" xmlns:w16cex="http://schemas.microsoft.com/office/word/2018/wordml/cex" xmlns:w15="http://schemas.microsoft.com/office/word/2012/wordml" xmlns:am3d="http://schemas.microsoft.com/office/drawing/2017/model3d" xmlns:aink="http://schemas.microsoft.com/office/drawing/2016/ink" xmlns:cx8="http://schemas.microsoft.com/office/drawing/2016/5/14/chartex" xmlns:cx7="http://schemas.microsoft.com/office/drawing/2016/5/13/chartex" xmlns:cx6="http://schemas.microsoft.com/office/drawing/2016/5/12/chartex" xmlns:cx5="http://schemas.microsoft.com/office/drawing/2016/5/11/chartex" xmlns:cx4="http://schemas.microsoft.com/office/drawing/2016/5/10/chartex" xmlns:cx3="http://schemas.microsoft.com/office/drawing/2016/5/9/chartex" xmlns:cx2="http://schemas.microsoft.com/office/drawing/2015/10/21/chartex" xmlns:cx1="http://schemas.microsoft.com/office/drawing/2015/9/8/chartex" xmlns:cx="http://schemas.microsoft.com/office/drawing/2014/chartex">
+          <mc:Fallback xmlns:cx="http://schemas.microsoft.com/office/drawing/2014/chartex" xmlns:cx1="http://schemas.microsoft.com/office/drawing/2015/9/8/chartex" xmlns:cx2="http://schemas.microsoft.com/office/drawing/2015/10/21/chartex" xmlns:cx3="http://schemas.microsoft.com/office/drawing/2016/5/9/chartex" xmlns:cx4="http://schemas.microsoft.com/office/drawing/2016/5/10/chartex" xmlns:cx5="http://schemas.microsoft.com/office/drawing/2016/5/11/chartex" xmlns:cx6="http://schemas.microsoft.com/office/drawing/2016/5/12/chartex" xmlns:cx7="http://schemas.microsoft.com/office/drawing/2016/5/13/chartex" xmlns:cx8="http://schemas.microsoft.com/office/drawing/2016/5/14/chartex" xmlns:aink="http://schemas.microsoft.com/office/drawing/2016/ink" xmlns:am3d="http://schemas.microsoft.com/office/drawing/2017/model3d" xmlns:w15="http://schemas.microsoft.com/office/word/2012/wordml" xmlns:w16cex="http://schemas.microsoft.com/office/word/2018/wordml/cex" xmlns:w16cid="http://schemas.microsoft.com/office/word/2016/wordml/cid" xmlns:w16="http://schemas.microsoft.com/office/word/2018/wordml" xmlns:w16se="http://schemas.microsoft.com/office/word/2015/wordml/symex">
             <w:pict>
               <v:rect w14:anchorId="31B77AA3" id="Rectangle 67" o:spid="_x0000_s1026" style="position:absolute;margin-left:159.35pt;margin-top:-.55pt;width:1pt;height:1pt;z-index:-251656192;visibility:visible;mso-wrap-style:square;mso-width-percent:0;mso-height-percent:0;mso-wrap-distance-left:9pt;mso-wrap-distance-top:0;mso-wrap-distance-right:9pt;mso-wrap-distance-bottom:0;mso-position-horizontal:absolute;mso-position-horizontal-relative:text;mso-position-vertical:absolute;mso-position-vertical-relative:text;mso-width-percent:0;mso-height-percent:0;mso-width-relative:page;mso-height-relative:page;v-text-anchor:top" o:gfxdata="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" o:allowincell="f" fillcolor="black" strokecolor="white"/>
             </w:pict>
@@ -1333,7 +1453,7 @@
               </wp:anchor>
             </w:drawing>
           </mc:Choice>
-          <mc:Fallback xmlns:w16se="http://schemas.microsoft.com/office/word/2015/wordml/symex" xmlns:w16="http://schemas.microsoft.com/office/word/2018/wordml" xmlns:w16cid="http://schemas.microsoft.com/office/word/2016/wordml/cid" xmlns:w16cex="http://schemas.microsoft.com/office/word/2018/wordml/cex" xmlns:w15="http://schemas.microsoft.com/office/word/2012/wordml" xmlns:am3d="http://schemas.microsoft.com/office/drawing/2017/model3d" xmlns:aink="http://schemas.microsoft.com/office/drawing/2016/ink" xmlns:cx8="http://schemas.microsoft.com/office/drawing/2016/5/14/chartex" xmlns:cx7="http://schemas.microsoft.com/office/drawing/2016/5/13/chartex" xmlns:cx6="http://schemas.microsoft.com/office/drawing/2016/5/12/chartex" xmlns:cx5="http://schemas.microsoft.com/office/drawing/2016/5/11/chartex" xmlns:cx4="http://schemas.microsoft.com/office/drawing/2016/5/10/chartex" xmlns:cx3="http://schemas.microsoft.com/office/drawing/2016/5/9/chartex" xmlns:cx2="http://schemas.microsoft.com/office/drawing/2015/10/21/chartex" xmlns:cx1="http://schemas.microsoft.com/office/drawing/2015/9/8/chartex" xmlns:cx="http://schemas.microsoft.com/office/drawing/2014/chartex">
+          <mc:Fallback xmlns:cx="http://schemas.microsoft.com/office/drawing/2014/chartex" xmlns:cx1="http://schemas.microsoft.com/office/drawing/2015/9/8/chartex" xmlns:cx2="http://schemas.microsoft.com/office/drawing/2015/10/21/chartex" xmlns:cx3="http://schemas.microsoft.com/office/drawing/2016/5/9/chartex" xmlns:cx4="http://schemas.microsoft.com/office/drawing/2016/5/10/chartex" xmlns:cx5="http://schemas.microsoft.com/office/drawing/2016/5/11/chartex" xmlns:cx6="http://schemas.microsoft.com/office/drawing/2016/5/12/chartex" xmlns:cx7="http://schemas.microsoft.com/office/drawing/2016/5/13/chartex" xmlns:cx8="http://schemas.microsoft.com/office/drawing/2016/5/14/chartex" xmlns:aink="http://schemas.microsoft.com/office/drawing/2016/ink" xmlns:am3d="http://schemas.microsoft.com/office/drawing/2017/model3d" xmlns:w15="http://schemas.microsoft.com/office/word/2012/wordml" xmlns:w16cex="http://schemas.microsoft.com/office/word/2018/wordml/cex" xmlns:w16cid="http://schemas.microsoft.com/office/word/2016/wordml/cid" xmlns:w16="http://schemas.microsoft.com/office/word/2018/wordml" xmlns:w16se="http://schemas.microsoft.com/office/word/2015/wordml/symex">
             <w:pict>
               <v:rect w14:anchorId="676BF553" id="Rectangle 66" o:spid="_x0000_s1026" style="position:absolute;margin-left:239.35pt;margin-top:-.55pt;width:1pt;height:1pt;z-index:-251655168;visibility:visible;mso-wrap-style:square;mso-width-percent:0;mso-height-percent:0;mso-wrap-distance-left:9pt;mso-wrap-distance-top:0;mso-wrap-distance-right:9pt;mso-wrap-distance-bottom:0;mso-position-horizontal:absolute;mso-position-horizontal-relative:text;mso-position-vertical:absolute;mso-position-vertical-relative:text;mso-width-percent:0;mso-height-percent:0;mso-width-relative:page;mso-height-relative:page;v-text-anchor:top" o:gfxdata="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" o:allowincell="f" fillcolor="black" strokecolor="white"/>
             </w:pict>
@@ -1435,20 +1555,33 @@
           <w:rFonts w:ascii="Arial" w:eastAsia="Arial" w:hAnsi="Arial"/>
         </w:rPr>
       </w:pPr>
-      <w:bookmarkStart w:id="9" w:name="page2"/>
-      <w:bookmarkEnd w:id="9"/>
+      <w:bookmarkStart w:id="10" w:name="page2"/>
+      <w:bookmarkEnd w:id="10"/>
       <w:r>
         <w:lastRenderedPageBreak/>
         <w:t xml:space="preserve">Figure </w:t>
       </w:r>
-      <w:fldSimple w:instr=" SEQ Figure \* ARABIC ">
-        <w:r>
-          <w:rPr>
-            <w:noProof/>
-          </w:rPr>
-          <w:t>1</w:t>
-        </w:r>
-      </w:fldSimple>
+      <w:r>
+        <w:fldChar w:fldCharType="begin"/>
+      </w:r>
+      <w:r>
+        <w:instrText xml:space="preserve"> SEQ Figure \* ARABIC </w:instrText>
+      </w:r>
+      <w:r>
+        <w:fldChar w:fldCharType="separate"/>
+      </w:r>
+      <w:r>
+        <w:rPr>
+          <w:noProof/>
+        </w:rPr>
+        <w:t>1</w:t>
+      </w:r>
+      <w:r>
+        <w:rPr>
+          <w:noProof/>
+        </w:rPr>
+        <w:fldChar w:fldCharType="end"/>
+      </w:r>
       <w:r>
         <w:t xml:space="preserve"> – </w:t>
       </w:r>
@@ -1533,7 +1666,7 @@
         </w:rPr>
         <w:fldChar w:fldCharType="separate"/>
       </w:r>
-      <w:hyperlink w:anchor="_Toc94013686" w:history="1">
+      <w:hyperlink w:anchor="_Toc94114965" w:history="1">
         <w:r>
           <w:rPr>
             <w:rStyle w:val="Hyperlink"/>
@@ -1579,7 +1712,7 @@
             <w:noProof/>
             <w:webHidden/>
           </w:rPr>
-          <w:instrText xml:space="preserve"> PAGEREF _Toc94013686 \h </w:instrText>
+          <w:instrText xml:space="preserve"> PAGEREF _Toc94114965 \h </w:instrText>
         </w:r>
         <w:r>
           <w:rPr>
@@ -1627,7 +1760,7 @@
           <w:szCs w:val="22"/>
         </w:rPr>
       </w:pPr>
-      <w:hyperlink w:anchor="_Toc94013687" w:history="1">
+      <w:hyperlink w:anchor="_Toc94114966" w:history="1">
         <w:r>
           <w:rPr>
             <w:rStyle w:val="Hyperlink"/>
@@ -1673,7 +1806,7 @@
             <w:noProof/>
             <w:webHidden/>
           </w:rPr>
-          <w:instrText xml:space="preserve"> PAGEREF _Toc94013687 \h </w:instrText>
+          <w:instrText xml:space="preserve"> PAGEREF _Toc94114966 \h </w:instrText>
         </w:r>
         <w:r>
           <w:rPr>
@@ -1721,7 +1854,7 @@
           <w:szCs w:val="22"/>
         </w:rPr>
       </w:pPr>
-      <w:hyperlink w:anchor="_Toc94013688" w:history="1">
+      <w:hyperlink w:anchor="_Toc94114967" w:history="1">
         <w:r>
           <w:rPr>
             <w:rStyle w:val="Hyperlink"/>
@@ -1767,7 +1900,7 @@
             <w:noProof/>
             <w:webHidden/>
           </w:rPr>
-          <w:instrText xml:space="preserve"> PAGEREF _Toc94013688 \h </w:instrText>
+          <w:instrText xml:space="preserve"> PAGEREF _Toc94114967 \h </w:instrText>
         </w:r>
         <w:r>
           <w:rPr>
@@ -1815,7 +1948,7 @@
           <w:szCs w:val="22"/>
         </w:rPr>
       </w:pPr>
-      <w:hyperlink w:anchor="_Toc94013689" w:history="1">
+      <w:hyperlink w:anchor="_Toc94114968" w:history="1">
         <w:r>
           <w:rPr>
             <w:rStyle w:val="Hyperlink"/>
@@ -1861,7 +1994,7 @@
             <w:noProof/>
             <w:webHidden/>
           </w:rPr>
-          <w:instrText xml:space="preserve"> PAGEREF _Toc94013689 \h </w:instrText>
+          <w:instrText xml:space="preserve"> PAGEREF _Toc94114968 \h </w:instrText>
         </w:r>
         <w:r>
           <w:rPr>
@@ -1907,7 +2040,7 @@
           <w:szCs w:val="22"/>
         </w:rPr>
       </w:pPr>
-      <w:hyperlink w:anchor="_Toc94013690" w:history="1">
+      <w:hyperlink w:anchor="_Toc94114969" w:history="1">
         <w:r>
           <w:rPr>
             <w:rStyle w:val="Hyperlink"/>
@@ -1959,7 +2092,7 @@
             <w:noProof/>
             <w:webHidden/>
           </w:rPr>
-          <w:instrText xml:space="preserve"> PAGEREF _Toc94013690 \h </w:instrText>
+          <w:instrText xml:space="preserve"> PAGEREF _Toc94114969 \h </w:instrText>
         </w:r>
         <w:r>
           <w:rPr>
@@ -2005,7 +2138,7 @@
           <w:szCs w:val="22"/>
         </w:rPr>
       </w:pPr>
-      <w:hyperlink w:anchor="_Toc94013691" w:history="1">
+      <w:hyperlink w:anchor="_Toc94114970" w:history="1">
         <w:r>
           <w:rPr>
             <w:rStyle w:val="Hyperlink"/>
@@ -2049,7 +2182,7 @@
             <w:noProof/>
             <w:webHidden/>
           </w:rPr>
-          <w:instrText xml:space="preserve"> PAGEREF _Toc94013691 \h </w:instrText>
+          <w:instrText xml:space="preserve"> PAGEREF _Toc94114970 \h </w:instrText>
         </w:r>
         <w:r>
           <w:rPr>
@@ -2097,7 +2230,7 @@
           <w:szCs w:val="22"/>
         </w:rPr>
       </w:pPr>
-      <w:hyperlink w:anchor="_Toc94013692" w:history="1">
+      <w:hyperlink w:anchor="_Toc94114971" w:history="1">
         <w:r>
           <w:rPr>
             <w:rStyle w:val="Hyperlink"/>
@@ -2143,7 +2276,7 @@
             <w:noProof/>
             <w:webHidden/>
           </w:rPr>
-          <w:instrText xml:space="preserve"> PAGEREF _Toc94013692 \h </w:instrText>
+          <w:instrText xml:space="preserve"> PAGEREF _Toc94114971 \h </w:instrText>
         </w:r>
         <w:r>
           <w:rPr>
@@ -2189,7 +2322,7 @@
           <w:szCs w:val="22"/>
         </w:rPr>
       </w:pPr>
-      <w:hyperlink w:anchor="_Toc94013693" w:history="1">
+      <w:hyperlink w:anchor="_Toc94114972" w:history="1">
         <w:r>
           <w:rPr>
             <w:rStyle w:val="Hyperlink"/>
@@ -2233,7 +2366,7 @@
             <w:noProof/>
             <w:webHidden/>
           </w:rPr>
-          <w:instrText xml:space="preserve"> PAGEREF _Toc94013693 \h </w:instrText>
+          <w:instrText xml:space="preserve"> PAGEREF _Toc94114972 \h </w:instrText>
         </w:r>
         <w:r>
           <w:rPr>
@@ -2279,7 +2412,7 @@
           <w:szCs w:val="22"/>
         </w:rPr>
       </w:pPr>
-      <w:hyperlink w:anchor="_Toc94013694" w:history="1">
+      <w:hyperlink w:anchor="_Toc94114973" w:history="1">
         <w:r>
           <w:rPr>
             <w:rStyle w:val="Hyperlink"/>
@@ -2302,7 +2435,7 @@
             <w:rStyle w:val="Hyperlink"/>
             <w:noProof/>
           </w:rPr>
-          <w:t>Stereo vision grayscale camera</w:t>
+          <w:t>Stereo vision gray scale camera</w:t>
         </w:r>
         <w:r>
           <w:rPr>
@@ -2323,7 +2456,7 @@
             <w:noProof/>
             <w:webHidden/>
           </w:rPr>
-          <w:instrText xml:space="preserve"> PAGEREF _Toc94013694 \h </w:instrText>
+          <w:instrText xml:space="preserve"> PAGEREF _Toc94114973 \h </w:instrText>
         </w:r>
         <w:r>
           <w:rPr>
@@ -2371,7 +2504,7 @@
           <w:szCs w:val="22"/>
         </w:rPr>
       </w:pPr>
-      <w:hyperlink w:anchor="_Toc94013695" w:history="1">
+      <w:hyperlink w:anchor="_Toc94114974" w:history="1">
         <w:r>
           <w:rPr>
             <w:rStyle w:val="Hyperlink"/>
@@ -2417,7 +2550,7 @@
             <w:noProof/>
             <w:webHidden/>
           </w:rPr>
-          <w:instrText xml:space="preserve"> PAGEREF _Toc94013695 \h </w:instrText>
+          <w:instrText xml:space="preserve"> PAGEREF _Toc94114974 \h </w:instrText>
         </w:r>
         <w:r>
           <w:rPr>
@@ -2437,7 +2570,7 @@
             <w:noProof/>
             <w:webHidden/>
           </w:rPr>
-          <w:t>5</w:t>
+          <w:t>4</w:t>
         </w:r>
         <w:r>
           <w:rPr>
@@ -2463,7 +2596,7 @@
           <w:szCs w:val="22"/>
         </w:rPr>
       </w:pPr>
-      <w:hyperlink w:anchor="_Toc94013696" w:history="1">
+      <w:hyperlink w:anchor="_Toc94114975" w:history="1">
         <w:r>
           <w:rPr>
             <w:rStyle w:val="Hyperlink"/>
@@ -2507,7 +2640,7 @@
             <w:noProof/>
             <w:webHidden/>
           </w:rPr>
-          <w:instrText xml:space="preserve"> PAGEREF _Toc94013696 \h </w:instrText>
+          <w:instrText xml:space="preserve"> PAGEREF _Toc94114975 \h </w:instrText>
         </w:r>
         <w:r>
           <w:rPr>
@@ -2553,7 +2686,7 @@
           <w:szCs w:val="22"/>
         </w:rPr>
       </w:pPr>
-      <w:hyperlink w:anchor="_Toc94013697" w:history="1">
+      <w:hyperlink w:anchor="_Toc94114976" w:history="1">
         <w:r>
           <w:rPr>
             <w:rStyle w:val="Hyperlink"/>
@@ -2597,7 +2730,7 @@
             <w:noProof/>
             <w:webHidden/>
           </w:rPr>
-          <w:instrText xml:space="preserve"> PAGEREF _Toc94013697 \h </w:instrText>
+          <w:instrText xml:space="preserve"> PAGEREF _Toc94114976 \h </w:instrText>
         </w:r>
         <w:r>
           <w:rPr>
@@ -2645,7 +2778,7 @@
           <w:szCs w:val="22"/>
         </w:rPr>
       </w:pPr>
-      <w:hyperlink w:anchor="_Toc94013698" w:history="1">
+      <w:hyperlink w:anchor="_Toc94114977" w:history="1">
         <w:r>
           <w:rPr>
             <w:rStyle w:val="Hyperlink"/>
@@ -2670,7 +2803,7 @@
             <w:rStyle w:val="Hyperlink"/>
             <w:noProof/>
           </w:rPr>
-          <w:t>OAK-D Pro with use of Y-adapter</w:t>
+          <w:t>Inertial Measurement Unit (IMU)</w:t>
         </w:r>
         <w:r>
           <w:rPr>
@@ -2691,7 +2824,7 @@
             <w:noProof/>
             <w:webHidden/>
           </w:rPr>
-          <w:instrText xml:space="preserve"> PAGEREF _Toc94013698 \h </w:instrText>
+          <w:instrText xml:space="preserve"> PAGEREF _Toc94114977 \h </w:instrText>
         </w:r>
         <w:r>
           <w:rPr>
@@ -2739,7 +2872,7 @@
           <w:szCs w:val="22"/>
         </w:rPr>
       </w:pPr>
-      <w:hyperlink w:anchor="_Toc94013699" w:history="1">
+      <w:hyperlink w:anchor="_Toc94114978" w:history="1">
         <w:r>
           <w:rPr>
             <w:rStyle w:val="Hyperlink"/>
@@ -2764,6 +2897,100 @@
             <w:rStyle w:val="Hyperlink"/>
             <w:noProof/>
           </w:rPr>
+          <w:t>OAK-D Pro with use of Y-adapter</w:t>
+        </w:r>
+        <w:r>
+          <w:rPr>
+            <w:noProof/>
+            <w:webHidden/>
+          </w:rPr>
+          <w:tab/>
+        </w:r>
+        <w:r>
+          <w:rPr>
+            <w:noProof/>
+            <w:webHidden/>
+          </w:rPr>
+          <w:fldChar w:fldCharType="begin"/>
+        </w:r>
+        <w:r>
+          <w:rPr>
+            <w:noProof/>
+            <w:webHidden/>
+          </w:rPr>
+          <w:instrText xml:space="preserve"> PAGEREF _Toc94114978 \h </w:instrText>
+        </w:r>
+        <w:r>
+          <w:rPr>
+            <w:noProof/>
+            <w:webHidden/>
+          </w:rPr>
+        </w:r>
+        <w:r>
+          <w:rPr>
+            <w:noProof/>
+            <w:webHidden/>
+          </w:rPr>
+          <w:fldChar w:fldCharType="separate"/>
+        </w:r>
+        <w:r>
+          <w:rPr>
+            <w:noProof/>
+            <w:webHidden/>
+          </w:rPr>
+          <w:t>6</w:t>
+        </w:r>
+        <w:r>
+          <w:rPr>
+            <w:noProof/>
+            <w:webHidden/>
+          </w:rPr>
+          <w:fldChar w:fldCharType="end"/>
+        </w:r>
+      </w:hyperlink>
+    </w:p>
+    <w:p>
+      <w:pPr>
+        <w:pStyle w:val="TOC1"/>
+        <w:tabs>
+          <w:tab w:val="left" w:pos="440"/>
+          <w:tab w:val="right" w:leader="dot" w:pos="10070"/>
+        </w:tabs>
+        <w:rPr>
+          <w:rFonts w:asciiTheme="minorHAnsi" w:eastAsiaTheme="minorEastAsia" w:hAnsiTheme="minorHAnsi" w:cstheme="minorBidi"/>
+          <w:b w:val="0"/>
+          <w:bCs w:val="0"/>
+          <w:caps w:val="0"/>
+          <w:noProof/>
+          <w:sz w:val="22"/>
+          <w:szCs w:val="22"/>
+        </w:rPr>
+      </w:pPr>
+      <w:hyperlink w:anchor="_Toc94114979" w:history="1">
+        <w:r>
+          <w:rPr>
+            <w:rStyle w:val="Hyperlink"/>
+            <w:noProof/>
+          </w:rPr>
+          <w:t>9</w:t>
+        </w:r>
+        <w:r>
+          <w:rPr>
+            <w:rFonts w:asciiTheme="minorHAnsi" w:eastAsiaTheme="minorEastAsia" w:hAnsiTheme="minorHAnsi" w:cstheme="minorBidi"/>
+            <w:b w:val="0"/>
+            <w:bCs w:val="0"/>
+            <w:caps w:val="0"/>
+            <w:noProof/>
+            <w:sz w:val="22"/>
+            <w:szCs w:val="22"/>
+          </w:rPr>
+          <w:tab/>
+        </w:r>
+        <w:r>
+          <w:rPr>
+            <w:rStyle w:val="Hyperlink"/>
+            <w:noProof/>
+          </w:rPr>
           <w:t>Mechanical Information</w:t>
         </w:r>
         <w:r>
@@ -2785,7 +3012,7 @@
             <w:noProof/>
             <w:webHidden/>
           </w:rPr>
-          <w:instrText xml:space="preserve"> PAGEREF _Toc94013699 \h </w:instrText>
+          <w:instrText xml:space="preserve"> PAGEREF _Toc94114979 \h </w:instrText>
         </w:r>
         <w:r>
           <w:rPr>
@@ -2806,6 +3033,288 @@
             <w:webHidden/>
           </w:rPr>
           <w:t>6</w:t>
+        </w:r>
+        <w:r>
+          <w:rPr>
+            <w:noProof/>
+            <w:webHidden/>
+          </w:rPr>
+          <w:fldChar w:fldCharType="end"/>
+        </w:r>
+      </w:hyperlink>
+    </w:p>
+    <w:p>
+      <w:pPr>
+        <w:pStyle w:val="TOC1"/>
+        <w:tabs>
+          <w:tab w:val="left" w:pos="440"/>
+          <w:tab w:val="right" w:leader="dot" w:pos="10070"/>
+        </w:tabs>
+        <w:rPr>
+          <w:rFonts w:asciiTheme="minorHAnsi" w:eastAsiaTheme="minorEastAsia" w:hAnsiTheme="minorHAnsi" w:cstheme="minorBidi"/>
+          <w:b w:val="0"/>
+          <w:bCs w:val="0"/>
+          <w:caps w:val="0"/>
+          <w:noProof/>
+          <w:sz w:val="22"/>
+          <w:szCs w:val="22"/>
+        </w:rPr>
+      </w:pPr>
+      <w:hyperlink w:anchor="_Toc94114980" w:history="1">
+        <w:r>
+          <w:rPr>
+            <w:rStyle w:val="Hyperlink"/>
+            <w:noProof/>
+          </w:rPr>
+          <w:t>10</w:t>
+        </w:r>
+        <w:r>
+          <w:rPr>
+            <w:rFonts w:asciiTheme="minorHAnsi" w:eastAsiaTheme="minorEastAsia" w:hAnsiTheme="minorHAnsi" w:cstheme="minorBidi"/>
+            <w:b w:val="0"/>
+            <w:bCs w:val="0"/>
+            <w:caps w:val="0"/>
+            <w:noProof/>
+            <w:sz w:val="22"/>
+            <w:szCs w:val="22"/>
+          </w:rPr>
+          <w:tab/>
+        </w:r>
+        <w:r>
+          <w:rPr>
+            <w:rStyle w:val="Hyperlink"/>
+            <w:noProof/>
+          </w:rPr>
+          <w:t>Certification statement</w:t>
+        </w:r>
+        <w:r>
+          <w:rPr>
+            <w:noProof/>
+            <w:webHidden/>
+          </w:rPr>
+          <w:tab/>
+        </w:r>
+        <w:r>
+          <w:rPr>
+            <w:noProof/>
+            <w:webHidden/>
+          </w:rPr>
+          <w:fldChar w:fldCharType="begin"/>
+        </w:r>
+        <w:r>
+          <w:rPr>
+            <w:noProof/>
+            <w:webHidden/>
+          </w:rPr>
+          <w:instrText xml:space="preserve"> PAGEREF _Toc94114980 \h </w:instrText>
+        </w:r>
+        <w:r>
+          <w:rPr>
+            <w:noProof/>
+            <w:webHidden/>
+          </w:rPr>
+        </w:r>
+        <w:r>
+          <w:rPr>
+            <w:noProof/>
+            <w:webHidden/>
+          </w:rPr>
+          <w:fldChar w:fldCharType="separate"/>
+        </w:r>
+        <w:r>
+          <w:rPr>
+            <w:noProof/>
+            <w:webHidden/>
+          </w:rPr>
+          <w:t>7</w:t>
+        </w:r>
+        <w:r>
+          <w:rPr>
+            <w:noProof/>
+            <w:webHidden/>
+          </w:rPr>
+          <w:fldChar w:fldCharType="end"/>
+        </w:r>
+      </w:hyperlink>
+    </w:p>
+    <w:p>
+      <w:pPr>
+        <w:pStyle w:val="TOC1"/>
+        <w:tabs>
+          <w:tab w:val="left" w:pos="440"/>
+          <w:tab w:val="right" w:leader="dot" w:pos="10070"/>
+        </w:tabs>
+        <w:rPr>
+          <w:rFonts w:asciiTheme="minorHAnsi" w:eastAsiaTheme="minorEastAsia" w:hAnsiTheme="minorHAnsi" w:cstheme="minorBidi"/>
+          <w:b w:val="0"/>
+          <w:bCs w:val="0"/>
+          <w:caps w:val="0"/>
+          <w:noProof/>
+          <w:sz w:val="22"/>
+          <w:szCs w:val="22"/>
+        </w:rPr>
+      </w:pPr>
+      <w:hyperlink w:anchor="_Toc94114981" w:history="1">
+        <w:r>
+          <w:rPr>
+            <w:rStyle w:val="Hyperlink"/>
+            <w:noProof/>
+          </w:rPr>
+          <w:t>11</w:t>
+        </w:r>
+        <w:r>
+          <w:rPr>
+            <w:rFonts w:asciiTheme="minorHAnsi" w:eastAsiaTheme="minorEastAsia" w:hAnsiTheme="minorHAnsi" w:cstheme="minorBidi"/>
+            <w:b w:val="0"/>
+            <w:bCs w:val="0"/>
+            <w:caps w:val="0"/>
+            <w:noProof/>
+            <w:sz w:val="22"/>
+            <w:szCs w:val="22"/>
+          </w:rPr>
+          <w:tab/>
+        </w:r>
+        <w:r>
+          <w:rPr>
+            <w:rStyle w:val="Hyperlink"/>
+            <w:noProof/>
+          </w:rPr>
+          <w:t>Cautionary Statement</w:t>
+        </w:r>
+        <w:r>
+          <w:rPr>
+            <w:noProof/>
+            <w:webHidden/>
+          </w:rPr>
+          <w:tab/>
+        </w:r>
+        <w:r>
+          <w:rPr>
+            <w:noProof/>
+            <w:webHidden/>
+          </w:rPr>
+          <w:fldChar w:fldCharType="begin"/>
+        </w:r>
+        <w:r>
+          <w:rPr>
+            <w:noProof/>
+            <w:webHidden/>
+          </w:rPr>
+          <w:instrText xml:space="preserve"> PAGEREF _Toc94114981 \h </w:instrText>
+        </w:r>
+        <w:r>
+          <w:rPr>
+            <w:noProof/>
+            <w:webHidden/>
+          </w:rPr>
+        </w:r>
+        <w:r>
+          <w:rPr>
+            <w:noProof/>
+            <w:webHidden/>
+          </w:rPr>
+          <w:fldChar w:fldCharType="separate"/>
+        </w:r>
+        <w:r>
+          <w:rPr>
+            <w:noProof/>
+            <w:webHidden/>
+          </w:rPr>
+          <w:t>7</w:t>
+        </w:r>
+        <w:r>
+          <w:rPr>
+            <w:noProof/>
+            <w:webHidden/>
+          </w:rPr>
+          <w:fldChar w:fldCharType="end"/>
+        </w:r>
+      </w:hyperlink>
+    </w:p>
+    <w:p>
+      <w:pPr>
+        <w:pStyle w:val="TOC1"/>
+        <w:tabs>
+          <w:tab w:val="left" w:pos="440"/>
+          <w:tab w:val="right" w:leader="dot" w:pos="10070"/>
+        </w:tabs>
+        <w:rPr>
+          <w:rFonts w:asciiTheme="minorHAnsi" w:eastAsiaTheme="minorEastAsia" w:hAnsiTheme="minorHAnsi" w:cstheme="minorBidi"/>
+          <w:b w:val="0"/>
+          <w:bCs w:val="0"/>
+          <w:caps w:val="0"/>
+          <w:noProof/>
+          <w:sz w:val="22"/>
+          <w:szCs w:val="22"/>
+        </w:rPr>
+      </w:pPr>
+      <w:hyperlink w:anchor="_Toc94114982" w:history="1">
+        <w:r>
+          <w:rPr>
+            <w:rStyle w:val="Hyperlink"/>
+            <w:noProof/>
+          </w:rPr>
+          <w:t>12</w:t>
+        </w:r>
+        <w:r>
+          <w:rPr>
+            <w:rFonts w:asciiTheme="minorHAnsi" w:eastAsiaTheme="minorEastAsia" w:hAnsiTheme="minorHAnsi" w:cstheme="minorBidi"/>
+            <w:b w:val="0"/>
+            <w:bCs w:val="0"/>
+            <w:caps w:val="0"/>
+            <w:noProof/>
+            <w:sz w:val="22"/>
+            <w:szCs w:val="22"/>
+          </w:rPr>
+          <w:tab/>
+        </w:r>
+        <w:r>
+          <w:rPr>
+            <w:rStyle w:val="Hyperlink"/>
+            <w:noProof/>
+          </w:rPr>
+          <w:t>Support</w:t>
+        </w:r>
+        <w:r>
+          <w:rPr>
+            <w:noProof/>
+            <w:webHidden/>
+          </w:rPr>
+          <w:tab/>
+        </w:r>
+        <w:r>
+          <w:rPr>
+            <w:noProof/>
+            <w:webHidden/>
+          </w:rPr>
+          <w:fldChar w:fldCharType="begin"/>
+        </w:r>
+        <w:r>
+          <w:rPr>
+            <w:noProof/>
+            <w:webHidden/>
+          </w:rPr>
+          <w:instrText xml:space="preserve"> PAGEREF _Toc94114982 \h </w:instrText>
+        </w:r>
+        <w:r>
+          <w:rPr>
+            <w:noProof/>
+            <w:webHidden/>
+          </w:rPr>
+        </w:r>
+        <w:r>
+          <w:rPr>
+            <w:noProof/>
+            <w:webHidden/>
+          </w:rPr>
+          <w:fldChar w:fldCharType="separate"/>
+        </w:r>
+        <w:r>
+          <w:rPr>
+            <w:noProof/>
+            <w:webHidden/>
+          </w:rPr>
+          <w:t>7</w:t>
         </w:r>
         <w:r>
           <w:rPr>
@@ -2912,7 +3421,7 @@
               </wp:anchor>
             </w:drawing>
           </mc:Choice>
-          <mc:Fallback xmlns:w16se="http://schemas.microsoft.com/office/word/2015/wordml/symex" xmlns:w16="http://schemas.microsoft.com/office/word/2018/wordml" xmlns:w16cid="http://schemas.microsoft.com/office/word/2016/wordml/cid" xmlns:w16cex="http://schemas.microsoft.com/office/word/2018/wordml/cex" xmlns:w15="http://schemas.microsoft.com/office/word/2012/wordml" xmlns:am3d="http://schemas.microsoft.com/office/drawing/2017/model3d" xmlns:aink="http://schemas.microsoft.com/office/drawing/2016/ink" xmlns:cx8="http://schemas.microsoft.com/office/drawing/2016/5/14/chartex" xmlns:cx7="http://schemas.microsoft.com/office/drawing/2016/5/13/chartex" xmlns:cx6="http://schemas.microsoft.com/office/drawing/2016/5/12/chartex" xmlns:cx5="http://schemas.microsoft.com/office/drawing/2016/5/11/chartex" xmlns:cx4="http://schemas.microsoft.com/office/drawing/2016/5/10/chartex" xmlns:cx3="http://schemas.microsoft.com/office/drawing/2016/5/9/chartex" xmlns:cx2="http://schemas.microsoft.com/office/drawing/2015/10/21/chartex" xmlns:cx1="http://schemas.microsoft.com/office/drawing/2015/9/8/chartex" xmlns:cx="http://schemas.microsoft.com/office/drawing/2014/chartex">
+          <mc:Fallback xmlns:cx="http://schemas.microsoft.com/office/drawing/2014/chartex" xmlns:cx1="http://schemas.microsoft.com/office/drawing/2015/9/8/chartex" xmlns:cx2="http://schemas.microsoft.com/office/drawing/2015/10/21/chartex" xmlns:cx3="http://schemas.microsoft.com/office/drawing/2016/5/9/chartex" xmlns:cx4="http://schemas.microsoft.com/office/drawing/2016/5/10/chartex" xmlns:cx5="http://schemas.microsoft.com/office/drawing/2016/5/11/chartex" xmlns:cx6="http://schemas.microsoft.com/office/drawing/2016/5/12/chartex" xmlns:cx7="http://schemas.microsoft.com/office/drawing/2016/5/13/chartex" xmlns:cx8="http://schemas.microsoft.com/office/drawing/2016/5/14/chartex" xmlns:aink="http://schemas.microsoft.com/office/drawing/2016/ink" xmlns:am3d="http://schemas.microsoft.com/office/drawing/2017/model3d" xmlns:w15="http://schemas.microsoft.com/office/word/2012/wordml" xmlns:w16cex="http://schemas.microsoft.com/office/word/2018/wordml/cex" xmlns:w16cid="http://schemas.microsoft.com/office/word/2016/wordml/cid" xmlns:w16="http://schemas.microsoft.com/office/word/2018/wordml" xmlns:w16se="http://schemas.microsoft.com/office/word/2015/wordml/symex">
             <w:pict>
               <v:line w14:anchorId="60755572" id="Straight Connector 65" o:spid="_x0000_s1026" style="position:absolute;z-index:-251654144;visibility:visible;mso-wrap-style:square;mso-width-percent:0;mso-height-percent:0;mso-wrap-distance-left:9pt;mso-wrap-distance-top:0;mso-wrap-distance-right:9pt;mso-wrap-distance-bottom:0;mso-position-horizontal:absolute;mso-position-horizontal-relative:text;mso-position-vertical:absolute;mso-position-vertical-relative:text;mso-width-percent:0;mso-height-percent:0;mso-width-relative:page;mso-height-relative:page" from="-11pt,15.95pt" to="493pt,15.95pt" o:gfxdata="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" o:allowincell="f" strokeweight="1pt"/>
             </w:pict>
@@ -2957,11 +3466,11 @@
                 <w:numId w:val="17"/>
               </w:numPr>
             </w:pPr>
-            <w:bookmarkStart w:id="10" w:name="page3"/>
-            <w:bookmarkStart w:id="11" w:name="page4"/>
-            <w:bookmarkStart w:id="12" w:name="_Toc94013689"/>
-            <w:bookmarkEnd w:id="10"/>
+            <w:bookmarkStart w:id="11" w:name="page3"/>
+            <w:bookmarkStart w:id="12" w:name="page4"/>
+            <w:bookmarkStart w:id="13" w:name="_Toc94114968"/>
             <w:bookmarkEnd w:id="11"/>
+            <w:bookmarkEnd w:id="12"/>
             <w:r>
               <w:lastRenderedPageBreak/>
               <w:t>Ele</w:t>
@@ -2969,7 +3478,7 @@
             <w:r>
               <w:t>ctrical Characteristics</w:t>
             </w:r>
-            <w:bookmarkEnd w:id="12"/>
+            <w:bookmarkEnd w:id="13"/>
           </w:p>
         </w:tc>
         <w:tc>
@@ -3055,21 +3564,21 @@
                 <w:numId w:val="20"/>
               </w:numPr>
             </w:pPr>
-            <w:bookmarkStart w:id="13" w:name="_Toc520996227"/>
-            <w:bookmarkStart w:id="14" w:name="_Toc520996049"/>
-            <w:bookmarkStart w:id="15" w:name="_Toc94013690"/>
+            <w:bookmarkStart w:id="14" w:name="_Toc520996227"/>
+            <w:bookmarkStart w:id="15" w:name="_Toc520996049"/>
+            <w:bookmarkStart w:id="16" w:name="_Toc94114969"/>
             <w:r>
               <w:t>Absolute Maximum Ratings</w:t>
             </w:r>
-            <w:bookmarkEnd w:id="13"/>
             <w:bookmarkEnd w:id="14"/>
+            <w:bookmarkEnd w:id="15"/>
             <w:r>
               <w:rPr>
                 <w:vertAlign w:val="superscript"/>
               </w:rPr>
               <w:t>1</w:t>
             </w:r>
-            <w:bookmarkEnd w:id="15"/>
+            <w:bookmarkEnd w:id="16"/>
           </w:p>
         </w:tc>
         <w:tc>
@@ -3754,6 +4263,7 @@
                 <w:szCs w:val="16"/>
               </w:rPr>
             </w:pPr>
+            <w:proofErr w:type="spellStart"/>
             <w:r>
               <w:rPr>
                 <w:rFonts w:ascii="Arial" w:hAnsi="Arial" w:cs="Arial"/>
@@ -3772,6 +4282,7 @@
               </w:rPr>
               <w:t>stq</w:t>
             </w:r>
+            <w:proofErr w:type="spellEnd"/>
           </w:p>
         </w:tc>
         <w:tc>
@@ -3914,8 +4425,8 @@
           <w:szCs w:val="22"/>
         </w:rPr>
       </w:pPr>
-      <w:bookmarkStart w:id="16" w:name="_Toc520996050"/>
-      <w:bookmarkStart w:id="17" w:name="_Toc520996228"/>
+      <w:bookmarkStart w:id="17" w:name="_Toc520996050"/>
+      <w:bookmarkStart w:id="18" w:name="_Toc520996228"/>
     </w:p>
     <w:p/>
     <w:p>
@@ -3926,13 +4437,13 @@
           <w:numId w:val="20"/>
         </w:numPr>
       </w:pPr>
-      <w:bookmarkStart w:id="18" w:name="_Toc94013691"/>
+      <w:bookmarkStart w:id="19" w:name="_Toc94114970"/>
       <w:r>
         <w:t>Recommended Operating Conditions</w:t>
       </w:r>
-      <w:bookmarkEnd w:id="16"/>
       <w:bookmarkEnd w:id="17"/>
       <w:bookmarkEnd w:id="18"/>
+      <w:bookmarkEnd w:id="19"/>
     </w:p>
     <w:tbl>
       <w:tblPr>
@@ -4399,7 +4910,14 @@
                 <w:rFonts w:ascii="Arial" w:eastAsia="Arial" w:hAnsi="Arial" w:cs="Arial"/>
                 <w:sz w:val="16"/>
               </w:rPr>
-              <w:t>Power consumption requierent</w:t>
+              <w:t xml:space="preserve">Power consumption </w:t>
+            </w:r>
+            <w:r>
+              <w:rPr>
+                <w:rFonts w:ascii="Arial" w:eastAsia="Arial" w:hAnsi="Arial" w:cs="Arial"/>
+                <w:sz w:val="16"/>
+              </w:rPr>
+              <w:t>requirement</w:t>
             </w:r>
           </w:p>
         </w:tc>
@@ -5036,22 +5554,18 @@
     </w:p>
     <w:p>
       <w:pPr>
-        <w:spacing w:line="0" w:lineRule="atLeast"/>
-      </w:pPr>
-    </w:p>
-    <w:p>
-      <w:pPr>
         <w:pStyle w:val="Heading1"/>
         <w:numPr>
           <w:ilvl w:val="0"/>
           <w:numId w:val="20"/>
         </w:numPr>
       </w:pPr>
-      <w:bookmarkStart w:id="19" w:name="_Toc94013692"/>
-      <w:r>
+      <w:bookmarkStart w:id="20" w:name="_Toc94114971"/>
+      <w:r>
+        <w:lastRenderedPageBreak/>
         <w:t>Camera sensors characteristics</w:t>
       </w:r>
-      <w:bookmarkEnd w:id="19"/>
+      <w:bookmarkEnd w:id="20"/>
     </w:p>
     <w:tbl>
       <w:tblPr>
@@ -5084,11 +5598,11 @@
                 <w:numId w:val="20"/>
               </w:numPr>
             </w:pPr>
-            <w:bookmarkStart w:id="20" w:name="_Toc94013693"/>
+            <w:bookmarkStart w:id="21" w:name="_Toc94114972"/>
             <w:r>
               <w:t>Center Color Camera</w:t>
             </w:r>
-            <w:bookmarkEnd w:id="20"/>
+            <w:bookmarkEnd w:id="21"/>
           </w:p>
         </w:tc>
       </w:tr>
@@ -5657,7 +6171,14 @@
                 <w:rFonts w:ascii="Arial" w:eastAsia="Arial" w:hAnsi="Arial" w:cs="Arial"/>
                 <w:sz w:val="16"/>
               </w:rPr>
-              <w:t>Rollign shutter</w:t>
+              <w:t>Rolling</w:t>
+            </w:r>
+            <w:r>
+              <w:rPr>
+                <w:rFonts w:ascii="Arial" w:eastAsia="Arial" w:hAnsi="Arial" w:cs="Arial"/>
+                <w:sz w:val="16"/>
+              </w:rPr>
+              <w:t xml:space="preserve"> shutter</w:t>
             </w:r>
           </w:p>
         </w:tc>
@@ -5746,11 +6267,17 @@
           <w:numId w:val="20"/>
         </w:numPr>
       </w:pPr>
-      <w:bookmarkStart w:id="21" w:name="_Toc94013694"/>
-      <w:r>
-        <w:t>Stereo vision grayscale camera</w:t>
-      </w:r>
-      <w:bookmarkEnd w:id="21"/>
+      <w:bookmarkStart w:id="22" w:name="_Toc94114973"/>
+      <w:r>
+        <w:t xml:space="preserve">Stereo vision </w:t>
+      </w:r>
+      <w:r>
+        <w:t>gray scale</w:t>
+      </w:r>
+      <w:r>
+        <w:t xml:space="preserve"> camera</w:t>
+      </w:r>
+      <w:bookmarkEnd w:id="22"/>
     </w:p>
     <w:p/>
     <w:p>
@@ -5916,12 +6443,21 @@
                 <w:vertAlign w:val="superscript"/>
               </w:rPr>
             </w:pPr>
+            <w:proofErr w:type="spellStart"/>
             <w:r>
               <w:rPr>
                 <w:rFonts w:ascii="Arial" w:eastAsia="Arial" w:hAnsi="Arial"/>
                 <w:sz w:val="16"/>
               </w:rPr>
-              <w:t>OmniVision OV9282</w:t>
+              <w:t>OmniVision</w:t>
+            </w:r>
+            <w:proofErr w:type="spellEnd"/>
+            <w:r>
+              <w:rPr>
+                <w:rFonts w:ascii="Arial" w:eastAsia="Arial" w:hAnsi="Arial"/>
+                <w:sz w:val="16"/>
+              </w:rPr>
+              <w:t xml:space="preserve"> OV9282</w:t>
             </w:r>
           </w:p>
         </w:tc>
@@ -6363,11 +6899,11 @@
           <w:numId w:val="20"/>
         </w:numPr>
       </w:pPr>
-      <w:bookmarkStart w:id="22" w:name="_Toc94013695"/>
+      <w:bookmarkStart w:id="23" w:name="_Toc94114974"/>
       <w:r>
         <w:t>Active illumination</w:t>
       </w:r>
-      <w:bookmarkEnd w:id="22"/>
+      <w:bookmarkEnd w:id="23"/>
     </w:p>
     <w:p>
       <w:pPr>
@@ -6388,11 +6924,11 @@
           <w:numId w:val="20"/>
         </w:numPr>
       </w:pPr>
-      <w:bookmarkStart w:id="23" w:name="_Toc94013696"/>
+      <w:bookmarkStart w:id="24" w:name="_Toc94114975"/>
       <w:r>
         <w:t>IR dot projector</w:t>
       </w:r>
-      <w:bookmarkEnd w:id="23"/>
+      <w:bookmarkEnd w:id="24"/>
       <w:r>
         <w:t xml:space="preserve"> </w:t>
       </w:r>
@@ -6442,8 +6978,19 @@
           <w:sz w:val="22"/>
           <w:szCs w:val="22"/>
         </w:rPr>
-        <w:t xml:space="preserve"> IR filter on mono cameras (production version will have notch IR filters at 940nm), which allows only visible light and IR light from illumination LED/laser dot projector to the camera..</w:t>
-      </w:r>
+        <w:t xml:space="preserve"> IR filter on mono cameras (production version will have notch IR filters at 940nm), which allows only visible light and IR light from illumination LED/laser dot projector to the camera</w:t>
+      </w:r>
+      <w:proofErr w:type="gramStart"/>
+      <w:r>
+        <w:rPr>
+          <w:rFonts w:ascii="Calibri" w:hAnsi="Calibri" w:cs="Calibri"/>
+          <w:color w:val="000000"/>
+          <w:sz w:val="22"/>
+          <w:szCs w:val="22"/>
+        </w:rPr>
+        <w:t>..</w:t>
+      </w:r>
+      <w:proofErr w:type="gramEnd"/>
     </w:p>
     <w:p>
       <w:pPr>
@@ -6716,6 +7263,76 @@
               <w:right w:val="single" w:sz="12" w:space="0" w:color="auto"/>
             </w:tcBorders>
             <w:shd w:val="clear" w:color="auto" w:fill="auto"/>
+          </w:tcPr>
+          <w:p>
+            <w:pPr>
+              <w:spacing w:line="243" w:lineRule="exact"/>
+              <w:ind w:left="40"/>
+              <w:jc w:val="center"/>
+              <w:rPr>
+                <w:rFonts w:ascii="Arial" w:eastAsia="Arial" w:hAnsi="Arial" w:cs="Arial"/>
+                <w:b/>
+                <w:sz w:val="16"/>
+                <w:szCs w:val="16"/>
+              </w:rPr>
+            </w:pPr>
+            <w:r>
+              <w:rPr>
+                <w:rFonts w:ascii="Arial" w:eastAsia="Arial" w:hAnsi="Arial" w:cs="Arial"/>
+                <w:b/>
+                <w:sz w:val="16"/>
+                <w:szCs w:val="16"/>
+              </w:rPr>
+              <w:t>Wavelength</w:t>
+            </w:r>
+          </w:p>
+        </w:tc>
+        <w:tc>
+          <w:tcPr>
+            <w:tcW w:w="8222" w:type="dxa"/>
+            <w:tcBorders>
+              <w:top w:val="single" w:sz="12" w:space="0" w:color="auto"/>
+              <w:left w:val="single" w:sz="12" w:space="0" w:color="auto"/>
+              <w:bottom w:val="single" w:sz="12" w:space="0" w:color="auto"/>
+              <w:right w:val="single" w:sz="12" w:space="0" w:color="auto"/>
+            </w:tcBorders>
+            <w:shd w:val="clear" w:color="auto" w:fill="auto"/>
+          </w:tcPr>
+          <w:p>
+            <w:pPr>
+              <w:spacing w:line="243" w:lineRule="exact"/>
+              <w:ind w:left="40"/>
+              <w:rPr>
+                <w:rFonts w:ascii="Arial" w:eastAsia="Arial" w:hAnsi="Arial" w:cs="Arial"/>
+                <w:b/>
+                <w:sz w:val="16"/>
+                <w:szCs w:val="16"/>
+              </w:rPr>
+            </w:pPr>
+            <w:r>
+              <w:rPr>
+                <w:rFonts w:ascii="Arial" w:eastAsia="Arial" w:hAnsi="Arial" w:cs="Arial"/>
+                <w:sz w:val="16"/>
+              </w:rPr>
+              <w:t>940nm</w:t>
+            </w:r>
+          </w:p>
+        </w:tc>
+      </w:tr>
+      <w:tr>
+        <w:trPr>
+          <w:trHeight w:val="288"/>
+        </w:trPr>
+        <w:tc>
+          <w:tcPr>
+            <w:tcW w:w="1853" w:type="dxa"/>
+            <w:tcBorders>
+              <w:top w:val="single" w:sz="12" w:space="0" w:color="auto"/>
+              <w:left w:val="single" w:sz="12" w:space="0" w:color="auto"/>
+              <w:bottom w:val="single" w:sz="12" w:space="0" w:color="auto"/>
+              <w:right w:val="single" w:sz="12" w:space="0" w:color="auto"/>
+            </w:tcBorders>
+            <w:shd w:val="clear" w:color="auto" w:fill="auto"/>
             <w:vAlign w:val="center"/>
           </w:tcPr>
           <w:p>
@@ -6932,11 +7549,11 @@
           <w:numId w:val="20"/>
         </w:numPr>
       </w:pPr>
-      <w:bookmarkStart w:id="24" w:name="_Toc94013697"/>
+      <w:bookmarkStart w:id="25" w:name="_Toc94114976"/>
       <w:r>
         <w:t>IR flood illumination LED</w:t>
       </w:r>
-      <w:bookmarkEnd w:id="24"/>
+      <w:bookmarkEnd w:id="25"/>
     </w:p>
     <w:p/>
     <w:p>
@@ -7441,195 +8058,47 @@
           <w:numId w:val="20"/>
         </w:numPr>
       </w:pPr>
-      <w:bookmarkStart w:id="25" w:name="_Toc94013698"/>
-      <w:r>
-        <w:t>OAK-D Pro</w:t>
-      </w:r>
-      <w:r>
-        <w:t xml:space="preserve"> with use of Y-adapter</w:t>
-      </w:r>
-      <w:bookmarkEnd w:id="25"/>
+      <w:bookmarkStart w:id="26" w:name="_Toc94114977"/>
+      <w:r>
+        <w:t>Inertial Measurement Unit (IMU)</w:t>
+      </w:r>
+      <w:bookmarkEnd w:id="26"/>
+    </w:p>
+    <w:p>
       <w:r>
         <w:t> </w:t>
+      </w:r>
+    </w:p>
+    <w:p>
+      <w:r>
+        <w:t xml:space="preserve">OAK-D Pro </w:t>
+      </w:r>
+      <w:proofErr w:type="spellStart"/>
+      <w:r>
+        <w:t>PoE</w:t>
+      </w:r>
+      <w:proofErr w:type="spellEnd"/>
+      <w:r>
+        <w:t xml:space="preserve"> integrates a 9-Axis (Acceleration, Gyroscope and magnetometer) BNO086 inertial measurement unit. </w:t>
+      </w:r>
+      <w:proofErr w:type="spellStart"/>
+      <w:r>
+        <w:t>MotionEngine</w:t>
+      </w:r>
+      <w:proofErr w:type="spellEnd"/>
+      <w:r>
+        <w:t xml:space="preserve"> 9-</w:t>
+      </w:r>
+      <w:proofErr w:type="gramStart"/>
+      <w:r>
+        <w:t>Axis  and</w:t>
+      </w:r>
+      <w:proofErr w:type="gramEnd"/>
+      <w:r>
+        <w:t xml:space="preserve"> 6-Axis Sensor Fusion provides raw, calibrated sensor orientation data for more accurate heading and orientation.</w:t>
       </w:r>
     </w:p>
     <w:p/>
-    <w:p>
-      <w:pPr>
-        <w:pStyle w:val="NormalWeb"/>
-        <w:spacing w:before="0" w:beforeAutospacing="0" w:after="0" w:afterAutospacing="0"/>
-      </w:pPr>
-      <w:r>
-        <w:rPr>
-          <w:rFonts w:ascii="Calibri" w:hAnsi="Calibri" w:cs="Calibri"/>
-          <w:color w:val="000000"/>
-          <w:sz w:val="22"/>
-          <w:szCs w:val="22"/>
-        </w:rPr>
-        <w:t>Due to IR light sources the consu</w:t>
-      </w:r>
-      <w:r>
-        <w:rPr>
-          <w:rFonts w:ascii="Calibri" w:hAnsi="Calibri" w:cs="Calibri"/>
-          <w:color w:val="000000"/>
-          <w:sz w:val="22"/>
-          <w:szCs w:val="22"/>
-        </w:rPr>
-        <w:t>mp</w:t>
-      </w:r>
-      <w:r>
-        <w:rPr>
-          <w:rFonts w:ascii="Calibri" w:hAnsi="Calibri" w:cs="Calibri"/>
-          <w:color w:val="000000"/>
-          <w:sz w:val="22"/>
-          <w:szCs w:val="22"/>
-        </w:rPr>
-        <w:t xml:space="preserve">tion of </w:t>
-      </w:r>
-      <w:r>
-        <w:rPr>
-          <w:rFonts w:ascii="Calibri" w:hAnsi="Calibri" w:cs="Calibri"/>
-          <w:color w:val="000000"/>
-          <w:sz w:val="22"/>
-          <w:szCs w:val="22"/>
-        </w:rPr>
-        <w:t>OAK-D Pro</w:t>
-      </w:r>
-      <w:r>
-        <w:rPr>
-          <w:rFonts w:ascii="Calibri" w:hAnsi="Calibri" w:cs="Calibri"/>
-          <w:color w:val="000000"/>
-          <w:sz w:val="22"/>
-          <w:szCs w:val="22"/>
-        </w:rPr>
-        <w:t xml:space="preserve"> can be higher and will fall out of the USB2 maximum specified range of 90</w:t>
-      </w:r>
-      <w:bookmarkStart w:id="26" w:name="_GoBack"/>
-      <w:bookmarkEnd w:id="26"/>
-      <w:r>
-        <w:rPr>
-          <w:rFonts w:ascii="Calibri" w:hAnsi="Calibri" w:cs="Calibri"/>
-          <w:color w:val="000000"/>
-          <w:sz w:val="22"/>
-          <w:szCs w:val="22"/>
-        </w:rPr>
-        <w:t>0mA. If the host is capable delivering only 900mA current ove</w:t>
-      </w:r>
-      <w:r>
-        <w:rPr>
-          <w:rFonts w:ascii="Calibri" w:hAnsi="Calibri" w:cs="Calibri"/>
-          <w:color w:val="000000"/>
-          <w:sz w:val="22"/>
-          <w:szCs w:val="22"/>
-        </w:rPr>
-        <w:t>r</w:t>
-      </w:r>
-      <w:r>
-        <w:rPr>
-          <w:rFonts w:ascii="Calibri" w:hAnsi="Calibri" w:cs="Calibri"/>
-          <w:color w:val="000000"/>
-          <w:sz w:val="22"/>
-          <w:szCs w:val="22"/>
-        </w:rPr>
-        <w:t xml:space="preserve"> a</w:t>
-      </w:r>
-      <w:r>
-        <w:rPr>
-          <w:rFonts w:ascii="Calibri" w:hAnsi="Calibri" w:cs="Calibri"/>
-          <w:color w:val="000000"/>
-          <w:sz w:val="22"/>
-          <w:szCs w:val="22"/>
-        </w:rPr>
-        <w:t xml:space="preserve"> single</w:t>
-      </w:r>
-      <w:r>
-        <w:rPr>
-          <w:rFonts w:ascii="Calibri" w:hAnsi="Calibri" w:cs="Calibri"/>
-          <w:color w:val="000000"/>
-          <w:sz w:val="22"/>
-          <w:szCs w:val="22"/>
-        </w:rPr>
-        <w:t xml:space="preserve"> USB port then Y-a</w:t>
-      </w:r>
-      <w:r>
-        <w:rPr>
-          <w:rFonts w:ascii="Calibri" w:hAnsi="Calibri" w:cs="Calibri"/>
-          <w:color w:val="000000"/>
-          <w:sz w:val="22"/>
-          <w:szCs w:val="22"/>
-        </w:rPr>
-        <w:t xml:space="preserve">dapter provides an option to have a separate power supply connected to the same USB device along with the data connection from the host. </w:t>
-      </w:r>
-      <w:r>
-        <w:rPr>
-          <w:rFonts w:ascii="Calibri" w:hAnsi="Calibri" w:cs="Calibri"/>
-          <w:color w:val="000000"/>
-          <w:sz w:val="22"/>
-          <w:szCs w:val="22"/>
-        </w:rPr>
-        <w:t xml:space="preserve">This allows that </w:t>
-      </w:r>
-      <w:r>
-        <w:rPr>
-          <w:rFonts w:ascii="Calibri" w:hAnsi="Calibri" w:cs="Calibri"/>
-          <w:color w:val="000000"/>
-          <w:sz w:val="22"/>
-          <w:szCs w:val="22"/>
-        </w:rPr>
-        <w:t>OAK-D Pro</w:t>
-      </w:r>
-      <w:r>
-        <w:rPr>
-          <w:rFonts w:ascii="Calibri" w:hAnsi="Calibri" w:cs="Calibri"/>
-          <w:color w:val="000000"/>
-          <w:sz w:val="22"/>
-          <w:szCs w:val="22"/>
-        </w:rPr>
-        <w:t xml:space="preserve"> can still be run on devices such as Raspberry Pi4 and </w:t>
-      </w:r>
-      <w:r>
-        <w:rPr>
-          <w:rFonts w:ascii="Calibri" w:hAnsi="Calibri" w:cs="Calibri"/>
-          <w:color w:val="000000"/>
-          <w:sz w:val="22"/>
-          <w:szCs w:val="22"/>
-        </w:rPr>
-        <w:t>similar</w:t>
-      </w:r>
-      <w:r>
-        <w:rPr>
-          <w:rFonts w:ascii="Calibri" w:hAnsi="Calibri" w:cs="Calibri"/>
-          <w:color w:val="000000"/>
-          <w:sz w:val="22"/>
-          <w:szCs w:val="22"/>
-        </w:rPr>
-        <w:t xml:space="preserve"> </w:t>
-      </w:r>
-      <w:r>
-        <w:rPr>
-          <w:rFonts w:ascii="Calibri" w:hAnsi="Calibri" w:cs="Calibri"/>
-          <w:color w:val="000000"/>
-          <w:sz w:val="22"/>
-          <w:szCs w:val="22"/>
-        </w:rPr>
-        <w:t xml:space="preserve">host with lower power capabilities on USB </w:t>
-      </w:r>
-      <w:r>
-        <w:rPr>
-          <w:rFonts w:ascii="Calibri" w:hAnsi="Calibri" w:cs="Calibri"/>
-          <w:color w:val="000000"/>
-          <w:sz w:val="22"/>
-          <w:szCs w:val="22"/>
-        </w:rPr>
-        <w:t>ports.</w:t>
-      </w:r>
-    </w:p>
-    <w:p>
-      <w:pPr>
-        <w:pStyle w:val="NormalWeb"/>
-        <w:spacing w:before="0" w:beforeAutospacing="0" w:after="0" w:afterAutospacing="0"/>
-      </w:pPr>
-    </w:p>
     <w:p>
       <w:pPr>
         <w:pStyle w:val="Heading1"/>
@@ -7638,11 +8107,197 @@
           <w:numId w:val="20"/>
         </w:numPr>
       </w:pPr>
-      <w:bookmarkStart w:id="27" w:name="_Toc94013699"/>
+      <w:bookmarkStart w:id="27" w:name="_Toc94114978"/>
+      <w:r>
+        <w:t>OAK-D Pro</w:t>
+      </w:r>
+      <w:r>
+        <w:t xml:space="preserve"> with use of Y-adapter</w:t>
+      </w:r>
+      <w:bookmarkEnd w:id="27"/>
+      <w:r>
+        <w:t> </w:t>
+      </w:r>
+    </w:p>
+    <w:p/>
+    <w:p>
+      <w:pPr>
+        <w:pStyle w:val="NormalWeb"/>
+        <w:spacing w:before="0" w:beforeAutospacing="0" w:after="0" w:afterAutospacing="0"/>
+      </w:pPr>
+      <w:r>
+        <w:rPr>
+          <w:rFonts w:ascii="Calibri" w:hAnsi="Calibri" w:cs="Calibri"/>
+          <w:color w:val="000000"/>
+          <w:sz w:val="22"/>
+          <w:szCs w:val="22"/>
+        </w:rPr>
+        <w:t>Due to IR light sources the consu</w:t>
+      </w:r>
+      <w:r>
+        <w:rPr>
+          <w:rFonts w:ascii="Calibri" w:hAnsi="Calibri" w:cs="Calibri"/>
+          <w:color w:val="000000"/>
+          <w:sz w:val="22"/>
+          <w:szCs w:val="22"/>
+        </w:rPr>
+        <w:t>mp</w:t>
+      </w:r>
+      <w:r>
+        <w:rPr>
+          <w:rFonts w:ascii="Calibri" w:hAnsi="Calibri" w:cs="Calibri"/>
+          <w:color w:val="000000"/>
+          <w:sz w:val="22"/>
+          <w:szCs w:val="22"/>
+        </w:rPr>
+        <w:t xml:space="preserve">tion of </w:t>
+      </w:r>
+      <w:r>
+        <w:rPr>
+          <w:rFonts w:ascii="Calibri" w:hAnsi="Calibri" w:cs="Calibri"/>
+          <w:color w:val="000000"/>
+          <w:sz w:val="22"/>
+          <w:szCs w:val="22"/>
+        </w:rPr>
+        <w:t>OAK-D Pro</w:t>
+      </w:r>
+      <w:r>
+        <w:rPr>
+          <w:rFonts w:ascii="Calibri" w:hAnsi="Calibri" w:cs="Calibri"/>
+          <w:color w:val="000000"/>
+          <w:sz w:val="22"/>
+          <w:szCs w:val="22"/>
+        </w:rPr>
+        <w:t xml:space="preserve"> can be higher and will fall out of the USB2 maximum specified range of 900mA. If the host is capable delivering only 900mA current ove</w:t>
+      </w:r>
+      <w:r>
+        <w:rPr>
+          <w:rFonts w:ascii="Calibri" w:hAnsi="Calibri" w:cs="Calibri"/>
+          <w:color w:val="000000"/>
+          <w:sz w:val="22"/>
+          <w:szCs w:val="22"/>
+        </w:rPr>
+        <w:t>r</w:t>
+      </w:r>
+      <w:r>
+        <w:rPr>
+          <w:rFonts w:ascii="Calibri" w:hAnsi="Calibri" w:cs="Calibri"/>
+          <w:color w:val="000000"/>
+          <w:sz w:val="22"/>
+          <w:szCs w:val="22"/>
+        </w:rPr>
+        <w:t xml:space="preserve"> a</w:t>
+      </w:r>
+      <w:r>
+        <w:rPr>
+          <w:rFonts w:ascii="Calibri" w:hAnsi="Calibri" w:cs="Calibri"/>
+          <w:color w:val="000000"/>
+          <w:sz w:val="22"/>
+          <w:szCs w:val="22"/>
+        </w:rPr>
+        <w:t xml:space="preserve"> single</w:t>
+      </w:r>
+      <w:r>
+        <w:rPr>
+          <w:rFonts w:ascii="Calibri" w:hAnsi="Calibri" w:cs="Calibri"/>
+          <w:color w:val="000000"/>
+          <w:sz w:val="22"/>
+          <w:szCs w:val="22"/>
+        </w:rPr>
+        <w:t xml:space="preserve"> USB port then Y-a</w:t>
+      </w:r>
+      <w:r>
+        <w:rPr>
+          <w:rFonts w:ascii="Calibri" w:hAnsi="Calibri" w:cs="Calibri"/>
+          <w:color w:val="000000"/>
+          <w:sz w:val="22"/>
+          <w:szCs w:val="22"/>
+        </w:rPr>
+        <w:t xml:space="preserve">dapter provides an option to have a separate power supply connected to the same USB device along with the data connection from the host. </w:t>
+      </w:r>
+      <w:r>
+        <w:rPr>
+          <w:rFonts w:ascii="Calibri" w:hAnsi="Calibri" w:cs="Calibri"/>
+          <w:color w:val="000000"/>
+          <w:sz w:val="22"/>
+          <w:szCs w:val="22"/>
+        </w:rPr>
+        <w:t xml:space="preserve">This allows that </w:t>
+      </w:r>
+      <w:r>
+        <w:rPr>
+          <w:rFonts w:ascii="Calibri" w:hAnsi="Calibri" w:cs="Calibri"/>
+          <w:color w:val="000000"/>
+          <w:sz w:val="22"/>
+          <w:szCs w:val="22"/>
+        </w:rPr>
+        <w:t>OAK-D Pro</w:t>
+      </w:r>
+      <w:r>
+        <w:rPr>
+          <w:rFonts w:ascii="Calibri" w:hAnsi="Calibri" w:cs="Calibri"/>
+          <w:color w:val="000000"/>
+          <w:sz w:val="22"/>
+          <w:szCs w:val="22"/>
+        </w:rPr>
+        <w:t xml:space="preserve"> can still be run on devices such as Raspberry Pi4 and </w:t>
+      </w:r>
+      <w:r>
+        <w:rPr>
+          <w:rFonts w:ascii="Calibri" w:hAnsi="Calibri" w:cs="Calibri"/>
+          <w:color w:val="000000"/>
+          <w:sz w:val="22"/>
+          <w:szCs w:val="22"/>
+        </w:rPr>
+        <w:t>similar</w:t>
+      </w:r>
+      <w:r>
+        <w:rPr>
+          <w:rFonts w:ascii="Calibri" w:hAnsi="Calibri" w:cs="Calibri"/>
+          <w:color w:val="000000"/>
+          <w:sz w:val="22"/>
+          <w:szCs w:val="22"/>
+        </w:rPr>
+        <w:t xml:space="preserve"> </w:t>
+      </w:r>
+      <w:r>
+        <w:rPr>
+          <w:rFonts w:ascii="Calibri" w:hAnsi="Calibri" w:cs="Calibri"/>
+          <w:color w:val="000000"/>
+          <w:sz w:val="22"/>
+          <w:szCs w:val="22"/>
+        </w:rPr>
+        <w:t xml:space="preserve">host with lower power capabilities on USB </w:t>
+      </w:r>
+      <w:r>
+        <w:rPr>
+          <w:rFonts w:ascii="Calibri" w:hAnsi="Calibri" w:cs="Calibri"/>
+          <w:color w:val="000000"/>
+          <w:sz w:val="22"/>
+          <w:szCs w:val="22"/>
+        </w:rPr>
+        <w:t>ports.</w:t>
+      </w:r>
+    </w:p>
+    <w:p>
+      <w:pPr>
+        <w:pStyle w:val="NormalWeb"/>
+        <w:spacing w:before="0" w:beforeAutospacing="0" w:after="0" w:afterAutospacing="0"/>
+      </w:pPr>
+    </w:p>
+    <w:p>
+      <w:pPr>
+        <w:pStyle w:val="Heading1"/>
+        <w:numPr>
+          <w:ilvl w:val="0"/>
+          <w:numId w:val="20"/>
+        </w:numPr>
+      </w:pPr>
+      <w:bookmarkStart w:id="28" w:name="_Toc94114979"/>
       <w:r>
         <w:t>Mechanical Information</w:t>
       </w:r>
-      <w:bookmarkEnd w:id="27"/>
+      <w:bookmarkEnd w:id="28"/>
     </w:p>
     <w:p/>
     <w:p>
@@ -7788,13 +8443,307 @@
     </w:p>
     <w:p>
       <w:pPr>
-        <w:spacing w:line="247" w:lineRule="auto"/>
-        <w:ind w:left="20"/>
-        <w:jc w:val="center"/>
-        <w:rPr>
-          <w:rFonts w:ascii="Arial" w:eastAsia="Arial" w:hAnsi="Arial"/>
-        </w:rPr>
-      </w:pPr>
+        <w:pStyle w:val="Heading1"/>
+        <w:numPr>
+          <w:ilvl w:val="0"/>
+          <w:numId w:val="20"/>
+        </w:numPr>
+      </w:pPr>
+      <w:bookmarkStart w:id="29" w:name="_Toc94110806"/>
+      <w:bookmarkStart w:id="30" w:name="_Toc94114980"/>
+      <w:r>
+        <w:lastRenderedPageBreak/>
+        <w:t>Certification statement</w:t>
+      </w:r>
+      <w:bookmarkEnd w:id="29"/>
+      <w:bookmarkEnd w:id="30"/>
+    </w:p>
+    <w:p/>
+    <w:p>
+      <w:pPr>
+        <w:pStyle w:val="NormalWeb"/>
+        <w:spacing w:before="0" w:beforeAutospacing="0" w:after="200" w:afterAutospacing="0"/>
+        <w:rPr>
+          <w:rFonts w:ascii="Calibri" w:hAnsi="Calibri" w:cs="Calibri"/>
+          <w:color w:val="000000"/>
+          <w:sz w:val="22"/>
+          <w:szCs w:val="22"/>
+        </w:rPr>
+      </w:pPr>
+      <w:r>
+        <w:rPr>
+          <w:rFonts w:ascii="Calibri" w:hAnsi="Calibri" w:cs="Calibri"/>
+          <w:color w:val="000000"/>
+          <w:sz w:val="22"/>
+          <w:szCs w:val="22"/>
+        </w:rPr>
+        <w:t>This product is classified as a Class 1 Laser Product under the EN/IEC 60825-1, Edition 3 (2014) internationally</w:t>
+      </w:r>
+      <w:r>
+        <w:rPr>
+          <w:rFonts w:ascii="Calibri" w:hAnsi="Calibri" w:cs="Calibri"/>
+          <w:noProof/>
+          <w:color w:val="000000"/>
+          <w:sz w:val="22"/>
+          <w:szCs w:val="22"/>
+          <w:bdr w:val="none" w:sz="0" w:space="0" w:color="auto" w:frame="1"/>
+        </w:rPr>
+        <w:drawing>
+          <wp:inline distT="0" distB="0" distL="0" distR="0" wp14:anchorId="6955931C" wp14:editId="12F998DA">
+            <wp:extent cx="5943600" cy="1837690"/>
+            <wp:effectExtent l="0" t="0" r="0" b="0"/>
+            <wp:docPr id="2" name="Picture 2" descr="C:\Users\LLL-5\AppData\Local\Microsoft\Windows\INetCache\Content.Word\laser-safety warning.png"/>
+            <wp:cNvGraphicFramePr>
+              <a:graphicFrameLocks xmlns:a="http://schemas.openxmlformats.org/drawingml/2006/main" noChangeAspect="1"/>
+            </wp:cNvGraphicFramePr>
+            <a:graphic xmlns:a="http://schemas.openxmlformats.org/drawingml/2006/main">
+              <a:graphicData uri="http://schemas.openxmlformats.org/drawingml/2006/picture">
+                <pic:pic xmlns:pic="http://schemas.openxmlformats.org/drawingml/2006/picture">
+                  <pic:nvPicPr>
+                    <pic:cNvPr id="0" name="Picture 2" descr="C:\Users\LLL-5\AppData\Local\Microsoft\Windows\INetCache\Content.Word\laser-safety warning.png"/>
+                    <pic:cNvPicPr>
+                      <a:picLocks noChangeAspect="1" noChangeArrowheads="1"/>
+                    </pic:cNvPicPr>
+                  </pic:nvPicPr>
+                  <pic:blipFill>
+                    <a:blip r:embed="rId19">
+                      <a:extLst>
+                        <a:ext uri="{28A0092B-C50C-407E-A947-70E740481C1C}">
+                          <a14:useLocalDpi xmlns:a14="http://schemas.microsoft.com/office/drawing/2010/main" val="0"/>
+                        </a:ext>
+                      </a:extLst>
+                    </a:blip>
+                    <a:srcRect/>
+                    <a:stretch>
+                      <a:fillRect/>
+                    </a:stretch>
+                  </pic:blipFill>
+                  <pic:spPr bwMode="auto">
+                    <a:xfrm>
+                      <a:off x="0" y="0"/>
+                      <a:ext cx="5943600" cy="1837690"/>
+                    </a:xfrm>
+                    <a:prstGeom prst="rect">
+                      <a:avLst/>
+                    </a:prstGeom>
+                    <a:noFill/>
+                    <a:ln>
+                      <a:noFill/>
+                    </a:ln>
+                  </pic:spPr>
+                </pic:pic>
+              </a:graphicData>
+            </a:graphic>
+          </wp:inline>
+        </w:drawing>
+      </w:r>
+    </w:p>
+    <w:p>
+      <w:pPr>
+        <w:pStyle w:val="NormalWeb"/>
+        <w:spacing w:before="0" w:beforeAutospacing="0" w:after="200" w:afterAutospacing="0"/>
+      </w:pPr>
+    </w:p>
+    <w:p>
+      <w:pPr>
+        <w:pStyle w:val="Heading1"/>
+        <w:numPr>
+          <w:ilvl w:val="0"/>
+          <w:numId w:val="20"/>
+        </w:numPr>
+      </w:pPr>
+      <w:bookmarkStart w:id="31" w:name="_Toc94110807"/>
+      <w:bookmarkStart w:id="32" w:name="_Toc94114981"/>
+      <w:r>
+        <w:t>Cautionary Statement</w:t>
+      </w:r>
+      <w:bookmarkEnd w:id="31"/>
+      <w:bookmarkEnd w:id="32"/>
+    </w:p>
+    <w:p/>
+    <w:p>
+      <w:pPr>
+        <w:pStyle w:val="NormalWeb"/>
+        <w:spacing w:before="0" w:beforeAutospacing="0" w:after="200" w:afterAutospacing="0"/>
+      </w:pPr>
+      <w:r>
+        <w:rPr>
+          <w:rFonts w:ascii="Calibri" w:hAnsi="Calibri" w:cs="Calibri"/>
+          <w:color w:val="000000"/>
+          <w:sz w:val="22"/>
+          <w:szCs w:val="22"/>
+        </w:rPr>
+        <w:t>Do not power on the product if any external damage was observed. </w:t>
+      </w:r>
+    </w:p>
+    <w:p>
+      <w:pPr>
+        <w:pStyle w:val="NormalWeb"/>
+        <w:spacing w:before="0" w:beforeAutospacing="0" w:after="200" w:afterAutospacing="0"/>
+      </w:pPr>
+      <w:r>
+        <w:rPr>
+          <w:rFonts w:ascii="Calibri" w:hAnsi="Calibri" w:cs="Calibri"/>
+          <w:color w:val="000000"/>
+          <w:sz w:val="22"/>
+          <w:szCs w:val="22"/>
+        </w:rPr>
+        <w:t>Do not attempt to open any portion of this laser product. </w:t>
+      </w:r>
+    </w:p>
+    <w:p>
+      <w:pPr>
+        <w:pStyle w:val="NormalWeb"/>
+        <w:spacing w:before="0" w:beforeAutospacing="0" w:after="200" w:afterAutospacing="0"/>
+      </w:pPr>
+      <w:r>
+        <w:rPr>
+          <w:rFonts w:ascii="Calibri" w:hAnsi="Calibri" w:cs="Calibri"/>
+          <w:color w:val="000000"/>
+          <w:sz w:val="22"/>
+          <w:szCs w:val="22"/>
+        </w:rPr>
+        <w:t>Invisible laser radiation when opened. Avoid direct exposure to the beam. </w:t>
+      </w:r>
+    </w:p>
+    <w:p>
+      <w:pPr>
+        <w:pStyle w:val="NormalWeb"/>
+        <w:spacing w:before="0" w:beforeAutospacing="0" w:after="200" w:afterAutospacing="0"/>
+      </w:pPr>
+      <w:r>
+        <w:rPr>
+          <w:rFonts w:ascii="Calibri" w:hAnsi="Calibri" w:cs="Calibri"/>
+          <w:color w:val="000000"/>
+          <w:sz w:val="22"/>
+          <w:szCs w:val="22"/>
+        </w:rPr>
+        <w:t>There are no user serviceable parts with this laser product. </w:t>
+      </w:r>
+    </w:p>
+    <w:p>
+      <w:pPr>
+        <w:pStyle w:val="NormalWeb"/>
+        <w:spacing w:before="0" w:beforeAutospacing="0" w:after="200" w:afterAutospacing="0"/>
+      </w:pPr>
+      <w:r>
+        <w:rPr>
+          <w:rFonts w:ascii="Calibri" w:hAnsi="Calibri" w:cs="Calibri"/>
+          <w:color w:val="000000"/>
+          <w:sz w:val="22"/>
+          <w:szCs w:val="22"/>
+        </w:rPr>
+        <w:t>Modification or service of the stereo module, specifically the infrared projector, may cause the emissions to exceed Class 1. </w:t>
+      </w:r>
+    </w:p>
+    <w:p>
+      <w:pPr>
+        <w:pStyle w:val="NormalWeb"/>
+        <w:spacing w:before="0" w:beforeAutospacing="0" w:after="200" w:afterAutospacing="0"/>
+      </w:pPr>
+      <w:r>
+        <w:rPr>
+          <w:rFonts w:ascii="Calibri" w:hAnsi="Calibri" w:cs="Calibri"/>
+          <w:color w:val="000000"/>
+          <w:sz w:val="22"/>
+          <w:szCs w:val="22"/>
+        </w:rPr>
+        <w:t>No magnifying optical elements, such as eye loupes and magnifiers, are allowed. </w:t>
+      </w:r>
+    </w:p>
+    <w:p>
+      <w:pPr>
+        <w:pStyle w:val="NormalWeb"/>
+        <w:spacing w:before="0" w:beforeAutospacing="0" w:after="200" w:afterAutospacing="0"/>
+        <w:rPr>
+          <w:rFonts w:ascii="Calibri" w:hAnsi="Calibri" w:cs="Calibri"/>
+          <w:color w:val="000000"/>
+          <w:sz w:val="22"/>
+          <w:szCs w:val="22"/>
+        </w:rPr>
+      </w:pPr>
+      <w:r>
+        <w:rPr>
+          <w:rFonts w:ascii="Calibri" w:hAnsi="Calibri" w:cs="Calibri"/>
+          <w:color w:val="000000"/>
+          <w:sz w:val="22"/>
+          <w:szCs w:val="22"/>
+        </w:rPr>
+        <w:t>Do not try to update camera firmware that is not officially released for specific camera module and revision.</w:t>
+      </w:r>
+    </w:p>
+    <w:p>
+      <w:pPr>
+        <w:pStyle w:val="NormalWeb"/>
+        <w:spacing w:before="0" w:beforeAutospacing="0" w:after="200" w:afterAutospacing="0"/>
+      </w:pPr>
+    </w:p>
+    <w:p>
+      <w:pPr>
+        <w:pStyle w:val="Heading1"/>
+        <w:numPr>
+          <w:ilvl w:val="0"/>
+          <w:numId w:val="20"/>
+        </w:numPr>
+      </w:pPr>
+      <w:bookmarkStart w:id="33" w:name="_Toc94110808"/>
+      <w:bookmarkStart w:id="34" w:name="_Toc94114982"/>
+      <w:r>
+        <w:t>Support</w:t>
+      </w:r>
+      <w:bookmarkEnd w:id="33"/>
+      <w:bookmarkEnd w:id="34"/>
+    </w:p>
+    <w:p>
+      <w:pPr>
+        <w:rPr>
+          <w:i/>
+          <w:iCs/>
+          <w:color w:val="44546A" w:themeColor="text2"/>
+          <w:sz w:val="18"/>
+          <w:szCs w:val="18"/>
+        </w:rPr>
+      </w:pPr>
+      <w:r>
+        <w:rPr>
+          <w:rFonts w:ascii="Calibri" w:hAnsi="Calibri" w:cs="Calibri"/>
+          <w:color w:val="000000"/>
+        </w:rPr>
+        <w:t xml:space="preserve">If having any issue with the device or using SW cloned from </w:t>
+      </w:r>
+      <w:proofErr w:type="spellStart"/>
+      <w:r>
+        <w:rPr>
+          <w:rFonts w:ascii="Calibri" w:hAnsi="Calibri" w:cs="Calibri"/>
+          <w:color w:val="000000"/>
+        </w:rPr>
+        <w:t>Github</w:t>
+      </w:r>
+      <w:proofErr w:type="spellEnd"/>
+      <w:r>
+        <w:rPr>
+          <w:rFonts w:ascii="Calibri" w:hAnsi="Calibri" w:cs="Calibri"/>
+          <w:color w:val="000000"/>
+        </w:rPr>
+        <w:t xml:space="preserve">, please contact </w:t>
+      </w:r>
+      <w:hyperlink r:id="rId20" w:history="1">
+        <w:r>
+          <w:rPr>
+            <w:rStyle w:val="Hyperlink"/>
+            <w:rFonts w:ascii="Calibri" w:hAnsi="Calibri" w:cs="Calibri"/>
+            <w:color w:val="1155CC"/>
+          </w:rPr>
+          <w:t>support@luxonis.com</w:t>
+        </w:r>
+      </w:hyperlink>
+      <w:r>
+        <w:rPr>
+          <w:rFonts w:ascii="Calibri" w:hAnsi="Calibri" w:cs="Calibri"/>
+          <w:color w:val="000000"/>
+        </w:rPr>
+        <w:t xml:space="preserve"> or reach out to Discord public server. </w:t>
+      </w:r>
     </w:p>
     <w:p/>
     <w:sectPr>
@@ -7917,7 +8866,7 @@
             </wp:anchor>
           </w:drawing>
         </mc:Choice>
-        <mc:Fallback xmlns:w16se="http://schemas.microsoft.com/office/word/2015/wordml/symex" xmlns:w16="http://schemas.microsoft.com/office/word/2018/wordml" xmlns:w16cid="http://schemas.microsoft.com/office/word/2016/wordml/cid" xmlns:w16cex="http://schemas.microsoft.com/office/word/2018/wordml/cex" xmlns:w15="http://schemas.microsoft.com/office/word/2012/wordml" xmlns:am3d="http://schemas.microsoft.com/office/drawing/2017/model3d" xmlns:aink="http://schemas.microsoft.com/office/drawing/2016/ink" xmlns:cx8="http://schemas.microsoft.com/office/drawing/2016/5/14/chartex" xmlns:cx7="http://schemas.microsoft.com/office/drawing/2016/5/13/chartex" xmlns:cx6="http://schemas.microsoft.com/office/drawing/2016/5/12/chartex" xmlns:cx5="http://schemas.microsoft.com/office/drawing/2016/5/11/chartex" xmlns:cx4="http://schemas.microsoft.com/office/drawing/2016/5/10/chartex" xmlns:cx3="http://schemas.microsoft.com/office/drawing/2016/5/9/chartex" xmlns:cx2="http://schemas.microsoft.com/office/drawing/2015/10/21/chartex" xmlns:cx1="http://schemas.microsoft.com/office/drawing/2015/9/8/chartex" xmlns:cx="http://schemas.microsoft.com/office/drawing/2014/chartex">
+        <mc:Fallback xmlns:cx="http://schemas.microsoft.com/office/drawing/2014/chartex" xmlns:cx1="http://schemas.microsoft.com/office/drawing/2015/9/8/chartex" xmlns:cx2="http://schemas.microsoft.com/office/drawing/2015/10/21/chartex" xmlns:cx3="http://schemas.microsoft.com/office/drawing/2016/5/9/chartex" xmlns:cx4="http://schemas.microsoft.com/office/drawing/2016/5/10/chartex" xmlns:cx5="http://schemas.microsoft.com/office/drawing/2016/5/11/chartex" xmlns:cx6="http://schemas.microsoft.com/office/drawing/2016/5/12/chartex" xmlns:cx7="http://schemas.microsoft.com/office/drawing/2016/5/13/chartex" xmlns:cx8="http://schemas.microsoft.com/office/drawing/2016/5/14/chartex" xmlns:aink="http://schemas.microsoft.com/office/drawing/2016/ink" xmlns:am3d="http://schemas.microsoft.com/office/drawing/2017/model3d" xmlns:w15="http://schemas.microsoft.com/office/word/2012/wordml" xmlns:w16cex="http://schemas.microsoft.com/office/word/2018/wordml/cex" xmlns:w16cid="http://schemas.microsoft.com/office/word/2016/wordml/cid" xmlns:w16="http://schemas.microsoft.com/office/word/2018/wordml" xmlns:w16se="http://schemas.microsoft.com/office/word/2015/wordml/symex">
           <w:pict>
             <v:line w14:anchorId="32CC6B35" id="Straight Connector 104" o:spid="_x0000_s1026" style="position:absolute;z-index:-251633664;visibility:visible;mso-wrap-style:square;mso-width-percent:0;mso-height-percent:0;mso-wrap-distance-left:9pt;mso-wrap-distance-top:0;mso-wrap-distance-right:9pt;mso-wrap-distance-bottom:0;mso-position-horizontal:absolute;mso-position-horizontal-relative:text;mso-position-vertical:absolute;mso-position-vertical-relative:text;mso-width-percent:0;mso-height-percent:0;mso-width-relative:page;mso-height-relative:page" from="0,-23.8pt" to="495.05pt,-23.8pt" o:gfxdata="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" o:allowincell="f" strokeweight="1.5pt"/>
           </w:pict>
@@ -7954,7 +8903,7 @@
         <w:caps/>
         <w:noProof/>
       </w:rPr>
-      <w:t>2</w:t>
+      <w:t>1</w:t>
     </w:r>
     <w:r>
       <w:rPr>
@@ -8251,7 +9200,7 @@
             </wp:anchor>
           </w:drawing>
         </mc:Choice>
-        <mc:Fallback xmlns:w16se="http://schemas.microsoft.com/office/word/2015/wordml/symex" xmlns:w16="http://schemas.microsoft.com/office/word/2018/wordml" xmlns:w16cid="http://schemas.microsoft.com/office/word/2016/wordml/cid" xmlns:w16cex="http://schemas.microsoft.com/office/word/2018/wordml/cex" xmlns:w15="http://schemas.microsoft.com/office/word/2012/wordml" xmlns:am3d="http://schemas.microsoft.com/office/drawing/2017/model3d" xmlns:aink="http://schemas.microsoft.com/office/drawing/2016/ink" xmlns:cx8="http://schemas.microsoft.com/office/drawing/2016/5/14/chartex" xmlns:cx7="http://schemas.microsoft.com/office/drawing/2016/5/13/chartex" xmlns:cx6="http://schemas.microsoft.com/office/drawing/2016/5/12/chartex" xmlns:cx5="http://schemas.microsoft.com/office/drawing/2016/5/11/chartex" xmlns:cx4="http://schemas.microsoft.com/office/drawing/2016/5/10/chartex" xmlns:cx3="http://schemas.microsoft.com/office/drawing/2016/5/9/chartex" xmlns:cx2="http://schemas.microsoft.com/office/drawing/2015/10/21/chartex" xmlns:cx1="http://schemas.microsoft.com/office/drawing/2015/9/8/chartex" xmlns:cx="http://schemas.microsoft.com/office/drawing/2014/chartex">
+        <mc:Fallback xmlns:cx="http://schemas.microsoft.com/office/drawing/2014/chartex" xmlns:cx1="http://schemas.microsoft.com/office/drawing/2015/9/8/chartex" xmlns:cx2="http://schemas.microsoft.com/office/drawing/2015/10/21/chartex" xmlns:cx3="http://schemas.microsoft.com/office/drawing/2016/5/9/chartex" xmlns:cx4="http://schemas.microsoft.com/office/drawing/2016/5/10/chartex" xmlns:cx5="http://schemas.microsoft.com/office/drawing/2016/5/11/chartex" xmlns:cx6="http://schemas.microsoft.com/office/drawing/2016/5/12/chartex" xmlns:cx7="http://schemas.microsoft.com/office/drawing/2016/5/13/chartex" xmlns:cx8="http://schemas.microsoft.com/office/drawing/2016/5/14/chartex" xmlns:aink="http://schemas.microsoft.com/office/drawing/2016/ink" xmlns:am3d="http://schemas.microsoft.com/office/drawing/2017/model3d" xmlns:w15="http://schemas.microsoft.com/office/word/2012/wordml" xmlns:w16cex="http://schemas.microsoft.com/office/word/2018/wordml/cex" xmlns:w16cid="http://schemas.microsoft.com/office/word/2016/wordml/cid" xmlns:w16="http://schemas.microsoft.com/office/word/2018/wordml" xmlns:w16se="http://schemas.microsoft.com/office/word/2015/wordml/symex">
           <w:pict>
             <v:line w14:anchorId="3BB76B87" id="Straight Connector 70" o:spid="_x0000_s1026" style="position:absolute;z-index:-251648000;visibility:visible;mso-wrap-style:square;mso-width-percent:0;mso-height-percent:0;mso-wrap-distance-left:9pt;mso-wrap-distance-top:0;mso-wrap-distance-right:9pt;mso-wrap-distance-bottom:0;mso-position-horizontal:absolute;mso-position-horizontal-relative:text;mso-position-vertical:absolute;mso-position-vertical-relative:text;mso-width-percent:0;mso-height-percent:0;mso-width-relative:page;mso-height-relative:page" from="-.05pt,2.05pt" to="495pt,2.05pt" o:gfxdata="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" o:allowincell="f" strokeweight="1.5pt"/>
           </w:pict>
@@ -8457,7 +9406,7 @@
             </wp:anchor>
           </w:drawing>
         </mc:Choice>
-        <mc:Fallback xmlns:w16se="http://schemas.microsoft.com/office/word/2015/wordml/symex" xmlns:w16="http://schemas.microsoft.com/office/word/2018/wordml" xmlns:w16cid="http://schemas.microsoft.com/office/word/2016/wordml/cid" xmlns:w16cex="http://schemas.microsoft.com/office/word/2018/wordml/cex" xmlns:w15="http://schemas.microsoft.com/office/word/2012/wordml" xmlns:am3d="http://schemas.microsoft.com/office/drawing/2017/model3d" xmlns:aink="http://schemas.microsoft.com/office/drawing/2016/ink" xmlns:cx8="http://schemas.microsoft.com/office/drawing/2016/5/14/chartex" xmlns:cx7="http://schemas.microsoft.com/office/drawing/2016/5/13/chartex" xmlns:cx6="http://schemas.microsoft.com/office/drawing/2016/5/12/chartex" xmlns:cx5="http://schemas.microsoft.com/office/drawing/2016/5/11/chartex" xmlns:cx4="http://schemas.microsoft.com/office/drawing/2016/5/10/chartex" xmlns:cx3="http://schemas.microsoft.com/office/drawing/2016/5/9/chartex" xmlns:cx2="http://schemas.microsoft.com/office/drawing/2015/10/21/chartex" xmlns:cx1="http://schemas.microsoft.com/office/drawing/2015/9/8/chartex" xmlns:cx="http://schemas.microsoft.com/office/drawing/2014/chartex">
+        <mc:Fallback xmlns:cx="http://schemas.microsoft.com/office/drawing/2014/chartex" xmlns:cx1="http://schemas.microsoft.com/office/drawing/2015/9/8/chartex" xmlns:cx2="http://schemas.microsoft.com/office/drawing/2015/10/21/chartex" xmlns:cx3="http://schemas.microsoft.com/office/drawing/2016/5/9/chartex" xmlns:cx4="http://schemas.microsoft.com/office/drawing/2016/5/10/chartex" xmlns:cx5="http://schemas.microsoft.com/office/drawing/2016/5/11/chartex" xmlns:cx6="http://schemas.microsoft.com/office/drawing/2016/5/12/chartex" xmlns:cx7="http://schemas.microsoft.com/office/drawing/2016/5/13/chartex" xmlns:cx8="http://schemas.microsoft.com/office/drawing/2016/5/14/chartex" xmlns:aink="http://schemas.microsoft.com/office/drawing/2016/ink" xmlns:am3d="http://schemas.microsoft.com/office/drawing/2017/model3d" xmlns:w15="http://schemas.microsoft.com/office/word/2012/wordml" xmlns:w16cex="http://schemas.microsoft.com/office/word/2018/wordml/cex" xmlns:w16cid="http://schemas.microsoft.com/office/word/2016/wordml/cid" xmlns:w16="http://schemas.microsoft.com/office/word/2018/wordml" xmlns:w16se="http://schemas.microsoft.com/office/word/2015/wordml/symex">
           <w:pict>
             <v:line w14:anchorId="2928D8F4" id="Straight Connector 73" o:spid="_x0000_s1026" style="position:absolute;z-index:-251645952;visibility:visible;mso-wrap-style:square;mso-width-percent:0;mso-height-percent:0;mso-wrap-distance-left:9pt;mso-wrap-distance-top:0;mso-wrap-distance-right:9pt;mso-wrap-distance-bottom:0;mso-position-horizontal:absolute;mso-position-horizontal-relative:text;mso-position-vertical:absolute;mso-position-vertical-relative:text;mso-width-percent:0;mso-height-percent:0;mso-width-relative:page;mso-height-relative:page" from="0,.85pt" to="7in,.85pt" o:gfxdata="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" o:allowincell="f" strokeweight="1.5pt"/>
           </w:pict>
@@ -8657,7 +9606,7 @@
             </wp:anchor>
           </w:drawing>
         </mc:Choice>
-        <mc:Fallback xmlns:w16se="http://schemas.microsoft.com/office/word/2015/wordml/symex" xmlns:w16="http://schemas.microsoft.com/office/word/2018/wordml" xmlns:w16cid="http://schemas.microsoft.com/office/word/2016/wordml/cid" xmlns:w16cex="http://schemas.microsoft.com/office/word/2018/wordml/cex" xmlns:w15="http://schemas.microsoft.com/office/word/2012/wordml" xmlns:am3d="http://schemas.microsoft.com/office/drawing/2017/model3d" xmlns:aink="http://schemas.microsoft.com/office/drawing/2016/ink" xmlns:cx8="http://schemas.microsoft.com/office/drawing/2016/5/14/chartex" xmlns:cx7="http://schemas.microsoft.com/office/drawing/2016/5/13/chartex" xmlns:cx6="http://schemas.microsoft.com/office/drawing/2016/5/12/chartex" xmlns:cx5="http://schemas.microsoft.com/office/drawing/2016/5/11/chartex" xmlns:cx4="http://schemas.microsoft.com/office/drawing/2016/5/10/chartex" xmlns:cx3="http://schemas.microsoft.com/office/drawing/2016/5/9/chartex" xmlns:cx2="http://schemas.microsoft.com/office/drawing/2015/10/21/chartex" xmlns:cx1="http://schemas.microsoft.com/office/drawing/2015/9/8/chartex" xmlns:cx="http://schemas.microsoft.com/office/drawing/2014/chartex">
+        <mc:Fallback xmlns:cx="http://schemas.microsoft.com/office/drawing/2014/chartex" xmlns:cx1="http://schemas.microsoft.com/office/drawing/2015/9/8/chartex" xmlns:cx2="http://schemas.microsoft.com/office/drawing/2015/10/21/chartex" xmlns:cx3="http://schemas.microsoft.com/office/drawing/2016/5/9/chartex" xmlns:cx4="http://schemas.microsoft.com/office/drawing/2016/5/10/chartex" xmlns:cx5="http://schemas.microsoft.com/office/drawing/2016/5/11/chartex" xmlns:cx6="http://schemas.microsoft.com/office/drawing/2016/5/12/chartex" xmlns:cx7="http://schemas.microsoft.com/office/drawing/2016/5/13/chartex" xmlns:cx8="http://schemas.microsoft.com/office/drawing/2016/5/14/chartex" xmlns:aink="http://schemas.microsoft.com/office/drawing/2016/ink" xmlns:am3d="http://schemas.microsoft.com/office/drawing/2017/model3d" xmlns:w15="http://schemas.microsoft.com/office/word/2012/wordml" xmlns:w16cex="http://schemas.microsoft.com/office/word/2018/wordml/cex" xmlns:w16cid="http://schemas.microsoft.com/office/word/2016/wordml/cid" xmlns:w16="http://schemas.microsoft.com/office/word/2018/wordml" xmlns:w16se="http://schemas.microsoft.com/office/word/2015/wordml/symex">
           <w:pict>
             <v:line w14:anchorId="2E7A8434" id="Straight Connector 83" o:spid="_x0000_s1026" style="position:absolute;z-index:-251635712;visibility:visible;mso-wrap-style:square;mso-width-percent:0;mso-height-percent:0;mso-wrap-distance-left:9pt;mso-wrap-distance-top:0;mso-wrap-distance-right:9pt;mso-wrap-distance-bottom:0;mso-position-horizontal:absolute;mso-position-horizontal-relative:text;mso-position-vertical:absolute;mso-position-vertical-relative:text;mso-width-percent:0;mso-height-percent:0;mso-width-relative:page;mso-height-relative:page" from="0,.85pt" to="7in,.85pt" o:gfxdata="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" o:allowincell="f" strokeweight="1.5pt"/>
           </w:pict>
@@ -8961,6 +9910,127 @@
     </w:lvl>
   </w:abstractNum>
   <w:abstractNum w:abstractNumId="4">
+    <w:nsid w:val="0C694CBC"/>
+    <w:multiLevelType w:val="multilevel"/>
+    <w:tmpl w:val="DF6025BC"/>
+    <w:lvl w:ilvl="0">
+      <w:start w:val="4"/>
+      <w:numFmt w:val="decimal"/>
+      <w:lvlText w:val="%1"/>
+      <w:lvlJc w:val="left"/>
+      <w:pPr>
+        <w:ind w:left="720" w:hanging="360"/>
+      </w:pPr>
+      <w:rPr>
+        <w:rFonts w:hint="default"/>
+      </w:rPr>
+    </w:lvl>
+    <w:lvl w:ilvl="1">
+      <w:start w:val="1"/>
+      <w:numFmt w:val="decimal"/>
+      <w:isLgl/>
+      <w:lvlText w:val="%1.%2"/>
+      <w:lvlJc w:val="left"/>
+      <w:pPr>
+        <w:ind w:left="760" w:hanging="400"/>
+      </w:pPr>
+      <w:rPr>
+        <w:rFonts w:hint="default"/>
+      </w:rPr>
+    </w:lvl>
+    <w:lvl w:ilvl="2">
+      <w:start w:val="1"/>
+      <w:numFmt w:val="decimal"/>
+      <w:isLgl/>
+      <w:lvlText w:val="%1.%2.%3"/>
+      <w:lvlJc w:val="left"/>
+      <w:pPr>
+        <w:ind w:left="1080" w:hanging="720"/>
+      </w:pPr>
+      <w:rPr>
+        <w:rFonts w:hint="default"/>
+      </w:rPr>
+    </w:lvl>
+    <w:lvl w:ilvl="3">
+      <w:start w:val="1"/>
+      <w:numFmt w:val="decimal"/>
+      <w:isLgl/>
+      <w:lvlText w:val="%1.%2.%3.%4"/>
+      <w:lvlJc w:val="left"/>
+      <w:pPr>
+        <w:ind w:left="1080" w:hanging="720"/>
+      </w:pPr>
+      <w:rPr>
+        <w:rFonts w:hint="default"/>
+      </w:rPr>
+    </w:lvl>
+    <w:lvl w:ilvl="4">
+      <w:start w:val="1"/>
+      <w:numFmt w:val="decimal"/>
+      <w:isLgl/>
+      <w:lvlText w:val="%1.%2.%3.%4.%5"/>
+      <w:lvlJc w:val="left"/>
+      <w:pPr>
+        <w:ind w:left="1440" w:hanging="1080"/>
+      </w:pPr>
+      <w:rPr>
+        <w:rFonts w:hint="default"/>
+      </w:rPr>
+    </w:lvl>
+    <w:lvl w:ilvl="5">
+      <w:start w:val="1"/>
+      <w:numFmt w:val="decimal"/>
+      <w:isLgl/>
+      <w:lvlText w:val="%1.%2.%3.%4.%5.%6"/>
+      <w:lvlJc w:val="left"/>
+      <w:pPr>
+        <w:ind w:left="1440" w:hanging="1080"/>
+      </w:pPr>
+      <w:rPr>
+        <w:rFonts w:hint="default"/>
+      </w:rPr>
+    </w:lvl>
+    <w:lvl w:ilvl="6">
+      <w:start w:val="1"/>
+      <w:numFmt w:val="decimal"/>
+      <w:isLgl/>
+      <w:lvlText w:val="%1.%2.%3.%4.%5.%6.%7"/>
+      <w:lvlJc w:val="left"/>
+      <w:pPr>
+        <w:ind w:left="1800" w:hanging="1440"/>
+      </w:pPr>
+      <w:rPr>
+        <w:rFonts w:hint="default"/>
+      </w:rPr>
+    </w:lvl>
+    <w:lvl w:ilvl="7">
+      <w:start w:val="1"/>
+      <w:numFmt w:val="decimal"/>
+      <w:isLgl/>
+      <w:lvlText w:val="%1.%2.%3.%4.%5.%6.%7.%8"/>
+      <w:lvlJc w:val="left"/>
+      <w:pPr>
+        <w:ind w:left="1800" w:hanging="1440"/>
+      </w:pPr>
+      <w:rPr>
+        <w:rFonts w:hint="default"/>
+      </w:rPr>
+    </w:lvl>
+    <w:lvl w:ilvl="8">
+      <w:start w:val="1"/>
+      <w:numFmt w:val="decimal"/>
+      <w:isLgl/>
+      <w:lvlText w:val="%1.%2.%3.%4.%5.%6.%7.%8.%9"/>
+      <w:lvlJc w:val="left"/>
+      <w:pPr>
+        <w:ind w:left="1800" w:hanging="1440"/>
+      </w:pPr>
+      <w:rPr>
+        <w:rFonts w:hint="default"/>
+      </w:rPr>
+    </w:lvl>
+  </w:abstractNum>
+  <w:abstractNum w:abstractNumId="5">
     <w:nsid w:val="0D134B7D"/>
     <w:multiLevelType w:val="multilevel"/>
     <w:tmpl w:val="DF6025BC"/>
@@ -9081,7 +10151,7 @@
       </w:rPr>
     </w:lvl>
   </w:abstractNum>
-  <w:abstractNum w:abstractNumId="5">
+  <w:abstractNum w:abstractNumId="6">
     <w:nsid w:val="16EF0403"/>
     <w:multiLevelType w:val="hybridMultilevel"/>
     <w:tmpl w:val="08003C5E"/>
@@ -9170,7 +10240,7 @@
       </w:pPr>
     </w:lvl>
   </w:abstractNum>
-  <w:abstractNum w:abstractNumId="6">
+  <w:abstractNum w:abstractNumId="7">
     <w:nsid w:val="1E265D52"/>
     <w:multiLevelType w:val="hybridMultilevel"/>
     <w:tmpl w:val="CD8E60A2"/>
@@ -9256,7 +10326,7 @@
       </w:pPr>
     </w:lvl>
   </w:abstractNum>
-  <w:abstractNum w:abstractNumId="7">
+  <w:abstractNum w:abstractNumId="8">
     <w:nsid w:val="22BF42F4"/>
     <w:multiLevelType w:val="multilevel"/>
     <w:tmpl w:val="DF6025BC"/>
@@ -9377,7 +10447,7 @@
       </w:rPr>
     </w:lvl>
   </w:abstractNum>
-  <w:abstractNum w:abstractNumId="8">
+  <w:abstractNum w:abstractNumId="9">
     <w:nsid w:val="294E49DF"/>
     <w:multiLevelType w:val="hybridMultilevel"/>
     <w:tmpl w:val="7362E5F6"/>
@@ -9466,7 +10536,7 @@
       </w:pPr>
     </w:lvl>
   </w:abstractNum>
-  <w:abstractNum w:abstractNumId="9">
+  <w:abstractNum w:abstractNumId="10">
     <w:nsid w:val="2A90218A"/>
     <w:multiLevelType w:val="hybridMultilevel"/>
     <w:tmpl w:val="B8E80EA8"/>
@@ -9579,7 +10649,128 @@
       </w:rPr>
     </w:lvl>
   </w:abstractNum>
-  <w:abstractNum w:abstractNumId="10">
+  <w:abstractNum w:abstractNumId="11">
+    <w:nsid w:val="30E04E93"/>
+    <w:multiLevelType w:val="multilevel"/>
+    <w:tmpl w:val="DF6025BC"/>
+    <w:lvl w:ilvl="0">
+      <w:start w:val="4"/>
+      <w:numFmt w:val="decimal"/>
+      <w:lvlText w:val="%1"/>
+      <w:lvlJc w:val="left"/>
+      <w:pPr>
+        <w:ind w:left="720" w:hanging="360"/>
+      </w:pPr>
+      <w:rPr>
+        <w:rFonts w:hint="default"/>
+      </w:rPr>
+    </w:lvl>
+    <w:lvl w:ilvl="1">
+      <w:start w:val="1"/>
+      <w:numFmt w:val="decimal"/>
+      <w:isLgl/>
+      <w:lvlText w:val="%1.%2"/>
+      <w:lvlJc w:val="left"/>
+      <w:pPr>
+        <w:ind w:left="760" w:hanging="400"/>
+      </w:pPr>
+      <w:rPr>
+        <w:rFonts w:hint="default"/>
+      </w:rPr>
+    </w:lvl>
+    <w:lvl w:ilvl="2">
+      <w:start w:val="1"/>
+      <w:numFmt w:val="decimal"/>
+      <w:isLgl/>
+      <w:lvlText w:val="%1.%2.%3"/>
+      <w:lvlJc w:val="left"/>
+      <w:pPr>
+        <w:ind w:left="1080" w:hanging="720"/>
+      </w:pPr>
+      <w:rPr>
+        <w:rFonts w:hint="default"/>
+      </w:rPr>
+    </w:lvl>
+    <w:lvl w:ilvl="3">
+      <w:start w:val="1"/>
+      <w:numFmt w:val="decimal"/>
+      <w:isLgl/>
+      <w:lvlText w:val="%1.%2.%3.%4"/>
+      <w:lvlJc w:val="left"/>
+      <w:pPr>
+        <w:ind w:left="1080" w:hanging="720"/>
+      </w:pPr>
+      <w:rPr>
+        <w:rFonts w:hint="default"/>
+      </w:rPr>
+    </w:lvl>
+    <w:lvl w:ilvl="4">
+      <w:start w:val="1"/>
+      <w:numFmt w:val="decimal"/>
+      <w:isLgl/>
+      <w:lvlText w:val="%1.%2.%3.%4.%5"/>
+      <w:lvlJc w:val="left"/>
+      <w:pPr>
+        <w:ind w:left="1440" w:hanging="1080"/>
+      </w:pPr>
+      <w:rPr>
+        <w:rFonts w:hint="default"/>
+      </w:rPr>
+    </w:lvl>
+    <w:lvl w:ilvl="5">
+      <w:start w:val="1"/>
+      <w:numFmt w:val="decimal"/>
+      <w:isLgl/>
+      <w:lvlText w:val="%1.%2.%3.%4.%5.%6"/>
+      <w:lvlJc w:val="left"/>
+      <w:pPr>
+        <w:ind w:left="1440" w:hanging="1080"/>
+      </w:pPr>
+      <w:rPr>
+        <w:rFonts w:hint="default"/>
+      </w:rPr>
+    </w:lvl>
+    <w:lvl w:ilvl="6">
+      <w:start w:val="1"/>
+      <w:numFmt w:val="decimal"/>
+      <w:isLgl/>
+      <w:lvlText w:val="%1.%2.%3.%4.%5.%6.%7"/>
+      <w:lvlJc w:val="left"/>
+      <w:pPr>
+        <w:ind w:left="1800" w:hanging="1440"/>
+      </w:pPr>
+      <w:rPr>
+        <w:rFonts w:hint="default"/>
+      </w:rPr>
+    </w:lvl>
+    <w:lvl w:ilvl="7">
+      <w:start w:val="1"/>
+      <w:numFmt w:val="decimal"/>
+      <w:isLgl/>
+      <w:lvlText w:val="%1.%2.%3.%4.%5.%6.%7.%8"/>
+      <w:lvlJc w:val="left"/>
+      <w:pPr>
+        <w:ind w:left="1800" w:hanging="1440"/>
+      </w:pPr>
+      <w:rPr>
+        <w:rFonts w:hint="default"/>
+      </w:rPr>
+    </w:lvl>
+    <w:lvl w:ilvl="8">
+      <w:start w:val="1"/>
+      <w:numFmt w:val="decimal"/>
+      <w:isLgl/>
+      <w:lvlText w:val="%1.%2.%3.%4.%5.%6.%7.%8.%9"/>
+      <w:lvlJc w:val="left"/>
+      <w:pPr>
+        <w:ind w:left="1800" w:hanging="1440"/>
+      </w:pPr>
+      <w:rPr>
+        <w:rFonts w:hint="default"/>
+      </w:rPr>
+    </w:lvl>
+  </w:abstractNum>
+  <w:abstractNum w:abstractNumId="12">
     <w:nsid w:val="338C38C0"/>
     <w:multiLevelType w:val="hybridMultilevel"/>
     <w:tmpl w:val="54F49802"/>
@@ -9668,7 +10859,7 @@
       </w:pPr>
     </w:lvl>
   </w:abstractNum>
-  <w:abstractNum w:abstractNumId="11">
+  <w:abstractNum w:abstractNumId="13">
     <w:nsid w:val="37557C27"/>
     <w:multiLevelType w:val="hybridMultilevel"/>
     <w:tmpl w:val="F49CACE6"/>
@@ -9758,7 +10949,7 @@
       </w:pPr>
     </w:lvl>
   </w:abstractNum>
-  <w:abstractNum w:abstractNumId="12">
+  <w:abstractNum w:abstractNumId="14">
     <w:nsid w:val="4B902A30"/>
     <w:multiLevelType w:val="multilevel"/>
     <w:tmpl w:val="DF6025BC"/>
@@ -9879,7 +11070,7 @@
       </w:rPr>
     </w:lvl>
   </w:abstractNum>
-  <w:abstractNum w:abstractNumId="13">
+  <w:abstractNum w:abstractNumId="15">
     <w:nsid w:val="4BB636F0"/>
     <w:multiLevelType w:val="hybridMultilevel"/>
     <w:tmpl w:val="D3D29DC2"/>
@@ -9971,7 +11162,7 @@
       </w:pPr>
     </w:lvl>
   </w:abstractNum>
-  <w:abstractNum w:abstractNumId="14">
+  <w:abstractNum w:abstractNumId="16">
     <w:nsid w:val="54CE2E59"/>
     <w:multiLevelType w:val="multilevel"/>
     <w:tmpl w:val="DF6025BC"/>
@@ -10092,7 +11283,7 @@
       </w:rPr>
     </w:lvl>
   </w:abstractNum>
-  <w:abstractNum w:abstractNumId="15">
+  <w:abstractNum w:abstractNumId="17">
     <w:nsid w:val="5AE54FB0"/>
     <w:multiLevelType w:val="hybridMultilevel"/>
     <w:tmpl w:val="C51AEDB2"/>
@@ -10178,7 +11369,7 @@
       </w:pPr>
     </w:lvl>
   </w:abstractNum>
-  <w:abstractNum w:abstractNumId="16">
+  <w:abstractNum w:abstractNumId="18">
     <w:nsid w:val="5B213C1F"/>
     <w:multiLevelType w:val="multilevel"/>
     <w:tmpl w:val="8108AE42"/>
@@ -10299,7 +11490,7 @@
       </w:rPr>
     </w:lvl>
   </w:abstractNum>
-  <w:abstractNum w:abstractNumId="17">
+  <w:abstractNum w:abstractNumId="19">
     <w:nsid w:val="5CF01D70"/>
     <w:multiLevelType w:val="multilevel"/>
     <w:tmpl w:val="8108AE42"/>
@@ -10420,7 +11611,7 @@
       </w:rPr>
     </w:lvl>
   </w:abstractNum>
-  <w:abstractNum w:abstractNumId="18">
+  <w:abstractNum w:abstractNumId="20">
     <w:nsid w:val="65AD7716"/>
     <w:multiLevelType w:val="hybridMultilevel"/>
     <w:tmpl w:val="B394CB78"/>
@@ -10533,7 +11724,7 @@
       </w:rPr>
     </w:lvl>
   </w:abstractNum>
-  <w:abstractNum w:abstractNumId="19">
+  <w:abstractNum w:abstractNumId="21">
     <w:nsid w:val="6F765928"/>
     <w:multiLevelType w:val="hybridMultilevel"/>
     <w:tmpl w:val="1B8873DE"/>
@@ -10623,7 +11814,7 @@
       </w:pPr>
     </w:lvl>
   </w:abstractNum>
-  <w:abstractNum w:abstractNumId="20">
+  <w:abstractNum w:abstractNumId="22">
     <w:nsid w:val="70D01A58"/>
     <w:multiLevelType w:val="hybridMultilevel"/>
     <w:tmpl w:val="BACEE846"/>
@@ -10709,7 +11900,7 @@
       </w:pPr>
     </w:lvl>
   </w:abstractNum>
-  <w:abstractNum w:abstractNumId="21">
+  <w:abstractNum w:abstractNumId="23">
     <w:nsid w:val="74290AAF"/>
     <w:multiLevelType w:val="hybridMultilevel"/>
     <w:tmpl w:val="31FC097E"/>
@@ -10798,7 +11989,7 @@
       </w:pPr>
     </w:lvl>
   </w:abstractNum>
-  <w:abstractNum w:abstractNumId="22">
+  <w:abstractNum w:abstractNumId="24">
     <w:nsid w:val="791B44DF"/>
     <w:multiLevelType w:val="hybridMultilevel"/>
     <w:tmpl w:val="C5DAC2D4"/>
@@ -10921,64 +12112,70 @@
     <w:abstractNumId w:val="2"/>
   </w:num>
   <w:num w:numId="4">
-    <w:abstractNumId w:val="13"/>
+    <w:abstractNumId w:val="15"/>
   </w:num>
   <w:num w:numId="5">
-    <w:abstractNumId w:val="22"/>
+    <w:abstractNumId w:val="24"/>
   </w:num>
   <w:num w:numId="6">
-    <w:abstractNumId w:val="18"/>
+    <w:abstractNumId w:val="20"/>
   </w:num>
   <w:num w:numId="7">
-    <w:abstractNumId w:val="5"/>
+    <w:abstractNumId w:val="6"/>
   </w:num>
   <w:num w:numId="8">
-    <w:abstractNumId w:val="9"/>
+    <w:abstractNumId w:val="10"/>
   </w:num>
   <w:num w:numId="9">
-    <w:abstractNumId w:val="11"/>
+    <w:abstractNumId w:val="13"/>
   </w:num>
   <w:num w:numId="10">
     <w:abstractNumId w:val="3"/>
   </w:num>
   <w:num w:numId="11">
-    <w:abstractNumId w:val="6"/>
+    <w:abstractNumId w:val="7"/>
   </w:num>
   <w:num w:numId="12">
-    <w:abstractNumId w:val="15"/>
+    <w:abstractNumId w:val="17"/>
   </w:num>
   <w:num w:numId="13">
-    <w:abstractNumId w:val="20"/>
+    <w:abstractNumId w:val="22"/>
   </w:num>
   <w:num w:numId="14">
+    <w:abstractNumId w:val="21"/>
+  </w:num>
+  <w:num w:numId="15">
+    <w:abstractNumId w:val="9"/>
+  </w:num>
+  <w:num w:numId="16">
+    <w:abstractNumId w:val="12"/>
+  </w:num>
+  <w:num w:numId="17">
     <w:abstractNumId w:val="19"/>
   </w:num>
-  <w:num w:numId="15">
+  <w:num w:numId="18">
+    <w:abstractNumId w:val="23"/>
+  </w:num>
+  <w:num w:numId="19">
+    <w:abstractNumId w:val="18"/>
+  </w:num>
+  <w:num w:numId="20">
+    <w:abstractNumId w:val="5"/>
+  </w:num>
+  <w:num w:numId="21">
     <w:abstractNumId w:val="8"/>
   </w:num>
-  <w:num w:numId="16">
-    <w:abstractNumId w:val="10"/>
+  <w:num w:numId="22">
+    <w:abstractNumId w:val="14"/>
   </w:num>
-  <w:num w:numId="17">
-    <w:abstractNumId w:val="17"/>
-  </w:num>
-  <w:num w:numId="18">
-    <w:abstractNumId w:val="21"/>
-  </w:num>
-  <w:num w:numId="19">
+  <w:num w:numId="23">
     <w:abstractNumId w:val="16"/>
   </w:num>
-  <w:num w:numId="20">
+  <w:num w:numId="24">
     <w:abstractNumId w:val="4"/>
   </w:num>
-  <w:num w:numId="21">
-    <w:abstractNumId w:val="7"/>
-  </w:num>
-  <w:num w:numId="22">
-    <w:abstractNumId w:val="12"/>
-  </w:num>
-  <w:num w:numId="23">
-    <w:abstractNumId w:val="14"/>
+  <w:num w:numId="25">
+    <w:abstractNumId w:val="11"/>
   </w:num>
 </w:numbering>
 </file>
@@ -12302,7 +13499,7 @@
   <a:extraClrSchemeLst/>
   <a:extLst>
     <a:ext uri="{05A4C25C-085E-4340-85A3-A5531E510DB2}">
-      <thm15:themeFamily xmlns:thm15="http://schemas.microsoft.com/office/thememl/2012/main" xmlns="" name="Office Theme" id="{62F939B6-93AF-4DB8-9C6B-D6C7DFDC589F}" vid="{4A3C46E8-61CC-4603-A589-7422A47A8E4A}"/>
+      <thm15:themeFamily xmlns="" xmlns:thm15="http://schemas.microsoft.com/office/thememl/2012/main" name="Office Theme" id="{62F939B6-93AF-4DB8-9C6B-D6C7DFDC589F}" vid="{4A3C46E8-61CC-4603-A589-7422A47A8E4A}"/>
     </a:ext>
   </a:extLst>
 </a:theme>
@@ -12313,7 +13510,7 @@
 </file>
 
 <file path=customXml/itemProps1.xml><?xml version="1.0" encoding="utf-8"?>
-<ds:datastoreItem xmlns:ds="http://schemas.openxmlformats.org/officeDocument/2006/customXml" ds:itemID="{8DBAFEFF-34A6-443F-9CBD-0BF415656AF5}">
+<ds:datastoreItem xmlns:ds="http://schemas.openxmlformats.org/officeDocument/2006/customXml" ds:itemID="{3881EF89-BD93-422B-BA7C-D052DEBA1E1D}">
   <ds:schemaRefs>
     <ds:schemaRef ds:uri="http://schemas.openxmlformats.org/officeDocument/2006/bibliography"/>
   </ds:schemaRefs>

</xml_diff>